<commit_message>
part d of documentation
</commit_message>
<xml_diff>
--- a/capstoneDocument.docx
+++ b/capstoneDocument.docx
@@ -4001,6 +4001,7 @@
         </w:rPr>
       </w:pPr>
       <w:bookmarkStart w:id="27" w:name="_Toc645781746"/>
+      <w:proofErr w:type="gramStart"/>
       <w:r>
         <w:rPr>
           <w:b w:val="0"/>
@@ -4012,166 +4013,33 @@
         <w:t>Datasets</w:t>
       </w:r>
       <w:bookmarkEnd w:id="27"/>
+      <w:r>
+        <w:rPr>
+          <w:b w:val="0"/>
+          <w:bCs w:val="0"/>
+          <w:sz w:val="32"/>
+          <w:szCs w:val="32"/>
+          <w:lang w:val="en"/>
+        </w:rPr>
+        <w:t>(</w:t>
+      </w:r>
+      <w:proofErr w:type="gramEnd"/>
+      <w:r>
+        <w:rPr>
+          <w:b w:val="0"/>
+          <w:bCs w:val="0"/>
+          <w:sz w:val="32"/>
+          <w:szCs w:val="32"/>
+          <w:lang w:val="en"/>
+        </w:rPr>
+        <w:t>REMEMBER LINK TO DATASET IN REFERENCES)</w:t>
+      </w:r>
     </w:p>
     <w:p>
       <w:pPr>
-        <w:pStyle w:val="ListParagraph"/>
-        <w:numPr>
-          <w:ilvl w:val="0"/>
-          <w:numId w:val="11"/>
-        </w:numPr>
-        <w:rPr>
-          <w:rFonts w:ascii="Times New Roman" w:eastAsia="Times New Roman" w:hAnsi="Times New Roman" w:cs="Times New Roman"/>
-          <w:lang w:val="en"/>
-        </w:rPr>
-      </w:pPr>
-      <w:r>
-        <w:rPr>
-          <w:rFonts w:ascii="Times New Roman" w:eastAsia="Times New Roman" w:hAnsi="Times New Roman" w:cs="Times New Roman"/>
-          <w:lang w:val="en"/>
-        </w:rPr>
-        <w:t xml:space="preserve">Describe the raw and processed data. </w:t>
-      </w:r>
-    </w:p>
-    <w:p>
-      <w:pPr>
-        <w:pStyle w:val="ListParagraph"/>
-        <w:numPr>
-          <w:ilvl w:val="0"/>
-          <w:numId w:val="11"/>
-        </w:numPr>
-        <w:rPr>
-          <w:rFonts w:ascii="Times New Roman" w:eastAsia="Times New Roman" w:hAnsi="Times New Roman" w:cs="Times New Roman"/>
-          <w:lang w:val="en"/>
-        </w:rPr>
-      </w:pPr>
-      <w:r>
-        <w:rPr>
-          <w:rFonts w:ascii="Times New Roman" w:eastAsia="Times New Roman" w:hAnsi="Times New Roman" w:cs="Times New Roman"/>
-          <w:lang w:val="en"/>
-        </w:rPr>
-        <w:t xml:space="preserve">Describe how the </w:t>
-      </w:r>
-      <w:r>
-        <w:rPr>
-          <w:rFonts w:ascii="Times New Roman" w:eastAsia="Times New Roman" w:hAnsi="Times New Roman" w:cs="Times New Roman"/>
-          <w:lang w:val="en"/>
-        </w:rPr>
-        <w:t xml:space="preserve">raw </w:t>
-      </w:r>
-      <w:r>
-        <w:rPr>
-          <w:rFonts w:ascii="Times New Roman" w:eastAsia="Times New Roman" w:hAnsi="Times New Roman" w:cs="Times New Roman"/>
-          <w:lang w:val="en"/>
-        </w:rPr>
-        <w:t xml:space="preserve">data was processed. </w:t>
-      </w:r>
-      <w:r>
-        <w:rPr>
-          <w:rFonts w:ascii="Times New Roman" w:eastAsia="Times New Roman" w:hAnsi="Times New Roman" w:cs="Times New Roman"/>
-          <w:lang w:val="en"/>
-        </w:rPr>
-        <w:t>Explain if little processing was needed, but a</w:t>
-      </w:r>
-      <w:r>
-        <w:rPr>
-          <w:rFonts w:ascii="Times New Roman" w:eastAsia="Times New Roman" w:hAnsi="Times New Roman" w:cs="Times New Roman"/>
-          <w:lang w:val="en"/>
-        </w:rPr>
-        <w:t xml:space="preserve">t </w:t>
-      </w:r>
-      <w:r>
-        <w:rPr>
-          <w:rFonts w:ascii="Times New Roman" w:eastAsia="Times New Roman" w:hAnsi="Times New Roman" w:cs="Times New Roman"/>
-          <w:lang w:val="en"/>
-        </w:rPr>
-        <w:t xml:space="preserve">a </w:t>
-      </w:r>
-      <w:r>
-        <w:rPr>
-          <w:rFonts w:ascii="Times New Roman" w:eastAsia="Times New Roman" w:hAnsi="Times New Roman" w:cs="Times New Roman"/>
-          <w:lang w:val="en"/>
-        </w:rPr>
-        <w:t>minimum, this will include a description of how the data was made ac</w:t>
-      </w:r>
-      <w:r>
-        <w:rPr>
-          <w:rFonts w:ascii="Times New Roman" w:eastAsia="Times New Roman" w:hAnsi="Times New Roman" w:cs="Times New Roman"/>
-          <w:lang w:val="en"/>
-        </w:rPr>
-        <w:t>c</w:t>
-      </w:r>
-      <w:r>
-        <w:rPr>
-          <w:rFonts w:ascii="Times New Roman" w:eastAsia="Times New Roman" w:hAnsi="Times New Roman" w:cs="Times New Roman"/>
-          <w:lang w:val="en"/>
-        </w:rPr>
-        <w:t xml:space="preserve">essible to your </w:t>
-      </w:r>
-      <w:r>
-        <w:rPr>
-          <w:rFonts w:ascii="Times New Roman" w:eastAsia="Times New Roman" w:hAnsi="Times New Roman" w:cs="Times New Roman"/>
-          <w:lang w:val="en"/>
-        </w:rPr>
-        <w:t>algorithm</w:t>
-      </w:r>
-      <w:r>
-        <w:rPr>
-          <w:rFonts w:ascii="Times New Roman" w:eastAsia="Times New Roman" w:hAnsi="Times New Roman" w:cs="Times New Roman"/>
-          <w:lang w:val="en"/>
-        </w:rPr>
-        <w:t xml:space="preserve">. </w:t>
-      </w:r>
-    </w:p>
-    <w:p>
-      <w:pPr>
-        <w:pStyle w:val="ListParagraph"/>
-        <w:numPr>
-          <w:ilvl w:val="0"/>
-          <w:numId w:val="11"/>
-        </w:numPr>
-        <w:rPr>
-          <w:rFonts w:ascii="Times New Roman" w:eastAsia="Times New Roman" w:hAnsi="Times New Roman" w:cs="Times New Roman"/>
-          <w:lang w:val="en"/>
-        </w:rPr>
-      </w:pPr>
-      <w:r>
-        <w:rPr>
-          <w:rFonts w:ascii="Times New Roman" w:eastAsia="Times New Roman" w:hAnsi="Times New Roman" w:cs="Times New Roman"/>
-          <w:lang w:val="en"/>
-        </w:rPr>
-        <w:t>Provide an example (or examples) of the raw and processed data (if applicable).</w:t>
-      </w:r>
-    </w:p>
-    <w:p>
-      <w:pPr>
-        <w:pStyle w:val="ListParagraph"/>
-        <w:numPr>
-          <w:ilvl w:val="0"/>
-          <w:numId w:val="11"/>
-        </w:numPr>
-        <w:rPr>
-          <w:rFonts w:ascii="Times New Roman" w:eastAsia="Times New Roman" w:hAnsi="Times New Roman" w:cs="Times New Roman"/>
-          <w:lang w:val="en"/>
-        </w:rPr>
-      </w:pPr>
-      <w:r>
-        <w:rPr>
-          <w:rFonts w:ascii="Times New Roman" w:eastAsia="Times New Roman" w:hAnsi="Times New Roman" w:cs="Times New Roman"/>
-          <w:lang w:val="en"/>
-        </w:rPr>
-        <w:lastRenderedPageBreak/>
-        <w:t xml:space="preserve">Provide access to any datasets used. </w:t>
-      </w:r>
-    </w:p>
-    <w:p>
-      <w:pPr>
-        <w:spacing w:line="480" w:lineRule="auto"/>
-        <w:ind w:left="360"/>
-        <w:rPr>
-          <w:rFonts w:ascii="Times New Roman" w:eastAsia="Times New Roman" w:hAnsi="Times New Roman" w:cs="Times New Roman"/>
-          <w:sz w:val="24"/>
-          <w:szCs w:val="24"/>
+        <w:ind w:firstLine="360"/>
+        <w:rPr>
+          <w:rFonts w:ascii="Times New Roman" w:eastAsia="Times New Roman" w:hAnsi="Times New Roman" w:cs="Times New Roman"/>
           <w:lang w:val="en"/>
         </w:rPr>
       </w:pPr>
@@ -4224,6 +4092,7 @@
           <w:szCs w:val="24"/>
           <w:lang w:val="en"/>
         </w:rPr>
+        <w:lastRenderedPageBreak/>
         <w:drawing>
           <wp:inline distT="0" distB="0" distL="0" distR="0" wp14:anchorId="354B0AD3" wp14:editId="176819A1">
             <wp:extent cx="6611740" cy="775608"/>
@@ -4508,7 +4377,51 @@
           <w:szCs w:val="24"/>
           <w:lang w:val="en"/>
         </w:rPr>
-        <w:t xml:space="preserve"> values from the file and converted all of the values to floats</w:t>
+        <w:t xml:space="preserve"> values from the file and converted all of the values to </w:t>
+      </w:r>
+      <w:proofErr w:type="spellStart"/>
+      <w:r>
+        <w:rPr>
+          <w:b w:val="0"/>
+          <w:bCs w:val="0"/>
+          <w:sz w:val="24"/>
+          <w:szCs w:val="24"/>
+          <w:lang w:val="en"/>
+        </w:rPr>
+        <w:t>ints</w:t>
+      </w:r>
+      <w:proofErr w:type="spellEnd"/>
+      <w:r>
+        <w:rPr>
+          <w:b w:val="0"/>
+          <w:bCs w:val="0"/>
+          <w:sz w:val="24"/>
+          <w:szCs w:val="24"/>
+          <w:lang w:val="en"/>
+        </w:rPr>
+        <w:t xml:space="preserve"> so that the values would work properly with my algorithm.  After </w:t>
+      </w:r>
+      <w:proofErr w:type="gramStart"/>
+      <w:r>
+        <w:rPr>
+          <w:b w:val="0"/>
+          <w:bCs w:val="0"/>
+          <w:sz w:val="24"/>
+          <w:szCs w:val="24"/>
+          <w:lang w:val="en"/>
+        </w:rPr>
+        <w:t>all of</w:t>
+      </w:r>
+      <w:proofErr w:type="gramEnd"/>
+      <w:r>
+        <w:rPr>
+          <w:b w:val="0"/>
+          <w:bCs w:val="0"/>
+          <w:sz w:val="24"/>
+          <w:szCs w:val="24"/>
+          <w:lang w:val="en"/>
+        </w:rPr>
+        <w:t xml:space="preserve"> that my data was split into test and training sets and was used in the algorithm.</w:t>
       </w:r>
     </w:p>
     <w:p>
@@ -4536,212 +4449,194 @@
     </w:p>
     <w:p>
       <w:pPr>
-        <w:pStyle w:val="ListParagraph"/>
-        <w:numPr>
-          <w:ilvl w:val="0"/>
-          <w:numId w:val="10"/>
-        </w:numPr>
-        <w:rPr>
-          <w:rFonts w:ascii="Times New Roman" w:eastAsia="Times New Roman" w:hAnsi="Times New Roman" w:cs="Times New Roman"/>
-          <w:lang w:val="en"/>
-        </w:rPr>
-      </w:pPr>
-      <w:r>
-        <w:rPr>
-          <w:rFonts w:ascii="Times New Roman" w:eastAsia="Times New Roman" w:hAnsi="Times New Roman" w:cs="Times New Roman"/>
-          <w:lang w:val="en"/>
-        </w:rPr>
-        <w:t>Review the code’s functionality used to perform the analysis and develop your application.</w:t>
+        <w:spacing w:line="480" w:lineRule="auto"/>
+        <w:ind w:left="360"/>
+        <w:rPr>
+          <w:rFonts w:ascii="Times New Roman" w:eastAsia="Times New Roman" w:hAnsi="Times New Roman" w:cs="Times New Roman"/>
+          <w:sz w:val="24"/>
+          <w:szCs w:val="24"/>
+          <w:lang w:val="en"/>
+        </w:rPr>
+      </w:pPr>
+      <w:r>
+        <w:rPr>
+          <w:rFonts w:ascii="Times New Roman" w:eastAsia="Times New Roman" w:hAnsi="Times New Roman" w:cs="Times New Roman"/>
+          <w:sz w:val="24"/>
+          <w:szCs w:val="24"/>
+          <w:lang w:val="en"/>
+        </w:rPr>
+        <w:t xml:space="preserve">My descriptive methods were mainly used for visualization so that I could optimize the selection of my variables </w:t>
+      </w:r>
+      <w:proofErr w:type="gramStart"/>
+      <w:r>
+        <w:rPr>
+          <w:rFonts w:ascii="Times New Roman" w:eastAsia="Times New Roman" w:hAnsi="Times New Roman" w:cs="Times New Roman"/>
+          <w:sz w:val="24"/>
+          <w:szCs w:val="24"/>
+          <w:lang w:val="en"/>
+        </w:rPr>
+        <w:t>and also</w:t>
+      </w:r>
+      <w:proofErr w:type="gramEnd"/>
+      <w:r>
+        <w:rPr>
+          <w:rFonts w:ascii="Times New Roman" w:eastAsia="Times New Roman" w:hAnsi="Times New Roman" w:cs="Times New Roman"/>
+          <w:sz w:val="24"/>
+          <w:szCs w:val="24"/>
+          <w:lang w:val="en"/>
+        </w:rPr>
+        <w:t xml:space="preserve"> make sure that I was able to properly get rid of outliers.  I used a correlation matrix, scatter plots and a histogram to visualize the data in different ways to make sure I was making the correct decisions in manipulating the data.  I then split the data into the price </w:t>
+      </w:r>
+      <w:proofErr w:type="gramStart"/>
+      <w:r>
+        <w:rPr>
+          <w:rFonts w:ascii="Times New Roman" w:eastAsia="Times New Roman" w:hAnsi="Times New Roman" w:cs="Times New Roman"/>
+          <w:sz w:val="24"/>
+          <w:szCs w:val="24"/>
+          <w:lang w:val="en"/>
+        </w:rPr>
+        <w:t>variable(</w:t>
+      </w:r>
+      <w:proofErr w:type="gramEnd"/>
+      <w:r>
+        <w:rPr>
+          <w:rFonts w:ascii="Times New Roman" w:eastAsia="Times New Roman" w:hAnsi="Times New Roman" w:cs="Times New Roman"/>
+          <w:sz w:val="24"/>
+          <w:szCs w:val="24"/>
+          <w:lang w:val="en"/>
+        </w:rPr>
+        <w:t xml:space="preserve">what I am trying to predict) and the rest of the variables which </w:t>
+      </w:r>
+      <w:r>
+        <w:rPr>
+          <w:rFonts w:ascii="Times New Roman" w:eastAsia="Times New Roman" w:hAnsi="Times New Roman" w:cs="Times New Roman"/>
+          <w:sz w:val="24"/>
+          <w:szCs w:val="24"/>
+          <w:lang w:val="en"/>
+        </w:rPr>
+        <w:lastRenderedPageBreak/>
+        <w:t xml:space="preserve">will be </w:t>
+      </w:r>
+      <w:proofErr w:type="spellStart"/>
+      <w:r>
+        <w:rPr>
+          <w:rFonts w:ascii="Times New Roman" w:eastAsia="Times New Roman" w:hAnsi="Times New Roman" w:cs="Times New Roman"/>
+          <w:sz w:val="24"/>
+          <w:szCs w:val="24"/>
+          <w:lang w:val="en"/>
+        </w:rPr>
+        <w:t>analyzied</w:t>
+      </w:r>
+      <w:proofErr w:type="spellEnd"/>
+      <w:r>
+        <w:rPr>
+          <w:rFonts w:ascii="Times New Roman" w:eastAsia="Times New Roman" w:hAnsi="Times New Roman" w:cs="Times New Roman"/>
+          <w:sz w:val="24"/>
+          <w:szCs w:val="24"/>
+          <w:lang w:val="en"/>
+        </w:rPr>
+        <w:t xml:space="preserve"> in the prediction of the price.  The data was then split into test and training sets and sent off to my non </w:t>
+      </w:r>
+      <w:proofErr w:type="spellStart"/>
+      <w:r>
+        <w:rPr>
+          <w:rFonts w:ascii="Times New Roman" w:eastAsia="Times New Roman" w:hAnsi="Times New Roman" w:cs="Times New Roman"/>
+          <w:sz w:val="24"/>
+          <w:szCs w:val="24"/>
+          <w:lang w:val="en"/>
+        </w:rPr>
+        <w:t>discriptive</w:t>
+      </w:r>
+      <w:proofErr w:type="spellEnd"/>
+      <w:r>
+        <w:rPr>
+          <w:rFonts w:ascii="Times New Roman" w:eastAsia="Times New Roman" w:hAnsi="Times New Roman" w:cs="Times New Roman"/>
+          <w:sz w:val="24"/>
+          <w:szCs w:val="24"/>
+          <w:lang w:val="en"/>
+        </w:rPr>
+        <w:t xml:space="preserve"> method.</w:t>
       </w:r>
     </w:p>
     <w:p>
       <w:pPr>
-        <w:pStyle w:val="ListParagraph"/>
-        <w:numPr>
-          <w:ilvl w:val="1"/>
-          <w:numId w:val="10"/>
-        </w:numPr>
-        <w:rPr>
-          <w:rFonts w:ascii="Times New Roman" w:eastAsia="Times New Roman" w:hAnsi="Times New Roman" w:cs="Times New Roman"/>
-          <w:lang w:val="en"/>
-        </w:rPr>
-      </w:pPr>
-      <w:r>
-        <w:rPr>
-          <w:rFonts w:ascii="Times New Roman" w:eastAsia="Times New Roman" w:hAnsi="Times New Roman" w:cs="Times New Roman"/>
-          <w:lang w:val="en"/>
-        </w:rPr>
-        <w:t>Processing raw data (if not applicable, explain why).</w:t>
-      </w:r>
-    </w:p>
-    <w:p>
-      <w:pPr>
-        <w:pStyle w:val="ListParagraph"/>
-        <w:numPr>
-          <w:ilvl w:val="1"/>
-          <w:numId w:val="10"/>
-        </w:numPr>
-        <w:rPr>
-          <w:rFonts w:ascii="Times New Roman" w:eastAsia="Times New Roman" w:hAnsi="Times New Roman" w:cs="Times New Roman"/>
-          <w:lang w:val="en"/>
-        </w:rPr>
-      </w:pPr>
-      <w:r>
-        <w:rPr>
-          <w:rFonts w:ascii="Times New Roman" w:eastAsia="Times New Roman" w:hAnsi="Times New Roman" w:cs="Times New Roman"/>
-          <w:lang w:val="en"/>
-        </w:rPr>
-        <w:t>Descriptive methods(s) and visualizations.</w:t>
-      </w:r>
-    </w:p>
-    <w:p>
-      <w:pPr>
-        <w:pStyle w:val="ListParagraph"/>
-        <w:numPr>
-          <w:ilvl w:val="1"/>
-          <w:numId w:val="10"/>
-        </w:numPr>
-        <w:rPr>
-          <w:rFonts w:ascii="Times New Roman" w:eastAsia="Times New Roman" w:hAnsi="Times New Roman" w:cs="Times New Roman"/>
-          <w:lang w:val="en"/>
-        </w:rPr>
-      </w:pPr>
-      <w:r>
-        <w:rPr>
-          <w:rFonts w:ascii="Times New Roman" w:eastAsia="Times New Roman" w:hAnsi="Times New Roman" w:cs="Times New Roman"/>
-          <w:lang w:val="en"/>
-        </w:rPr>
-        <w:t>Non-descriptive method(s)</w:t>
-      </w:r>
-    </w:p>
-    <w:p>
-      <w:pPr>
-        <w:pStyle w:val="ListParagraph"/>
-        <w:numPr>
-          <w:ilvl w:val="0"/>
-          <w:numId w:val="10"/>
-        </w:numPr>
-        <w:rPr>
-          <w:rFonts w:ascii="Times New Roman" w:eastAsia="Times New Roman" w:hAnsi="Times New Roman" w:cs="Times New Roman"/>
-          <w:lang w:val="en"/>
-        </w:rPr>
-      </w:pPr>
-      <w:r>
-        <w:rPr>
-          <w:rFonts w:ascii="Times New Roman" w:eastAsia="Times New Roman" w:hAnsi="Times New Roman" w:cs="Times New Roman"/>
-          <w:lang w:val="en"/>
-        </w:rPr>
-        <w:t>For the non-descriptive portion, describe:</w:t>
-      </w:r>
-    </w:p>
-    <w:p>
-      <w:pPr>
-        <w:pStyle w:val="ListParagraph"/>
-        <w:numPr>
-          <w:ilvl w:val="1"/>
-          <w:numId w:val="10"/>
-        </w:numPr>
-        <w:rPr>
-          <w:rFonts w:ascii="Times New Roman" w:eastAsia="Times New Roman" w:hAnsi="Times New Roman" w:cs="Times New Roman"/>
-          <w:lang w:val="en"/>
-        </w:rPr>
-      </w:pPr>
-      <w:r>
-        <w:rPr>
-          <w:rFonts w:ascii="Times New Roman" w:eastAsia="Times New Roman" w:hAnsi="Times New Roman" w:cs="Times New Roman"/>
-          <w:lang w:val="en"/>
-        </w:rPr>
-        <w:t>What analytic methods were applied?</w:t>
-      </w:r>
-    </w:p>
-    <w:p>
-      <w:pPr>
-        <w:pStyle w:val="ListParagraph"/>
-        <w:numPr>
-          <w:ilvl w:val="1"/>
-          <w:numId w:val="10"/>
-        </w:numPr>
-        <w:rPr>
-          <w:rFonts w:ascii="Times New Roman" w:eastAsia="Times New Roman" w:hAnsi="Times New Roman" w:cs="Times New Roman"/>
-          <w:lang w:val="en"/>
-        </w:rPr>
-      </w:pPr>
-      <w:r>
-        <w:rPr>
-          <w:rFonts w:ascii="Times New Roman" w:eastAsia="Times New Roman" w:hAnsi="Times New Roman" w:cs="Times New Roman"/>
-          <w:lang w:val="en"/>
-        </w:rPr>
-        <w:t xml:space="preserve">Why these methods are appropriate for the </w:t>
-      </w:r>
-      <w:proofErr w:type="gramStart"/>
-      <w:r>
-        <w:rPr>
-          <w:rFonts w:ascii="Times New Roman" w:eastAsia="Times New Roman" w:hAnsi="Times New Roman" w:cs="Times New Roman"/>
-          <w:lang w:val="en"/>
-        </w:rPr>
-        <w:t>project</w:t>
-      </w:r>
-      <w:proofErr w:type="gramEnd"/>
-    </w:p>
-    <w:p>
-      <w:pPr>
-        <w:pStyle w:val="ListParagraph"/>
-        <w:numPr>
-          <w:ilvl w:val="1"/>
-          <w:numId w:val="10"/>
-        </w:numPr>
-        <w:rPr>
-          <w:rFonts w:ascii="Times New Roman" w:eastAsia="Times New Roman" w:hAnsi="Times New Roman" w:cs="Times New Roman"/>
-          <w:lang w:val="en"/>
-        </w:rPr>
-      </w:pPr>
-      <w:r>
-        <w:rPr>
-          <w:rFonts w:ascii="Times New Roman" w:eastAsia="Times New Roman" w:hAnsi="Times New Roman" w:cs="Times New Roman"/>
-          <w:lang w:val="en"/>
-        </w:rPr>
-        <w:lastRenderedPageBreak/>
-        <w:t>How they were trained and tested.</w:t>
-      </w:r>
-    </w:p>
-    <w:p>
-      <w:pPr>
-        <w:pStyle w:val="ListParagraph"/>
-        <w:numPr>
-          <w:ilvl w:val="0"/>
-          <w:numId w:val="10"/>
-        </w:numPr>
-        <w:rPr>
-          <w:rFonts w:ascii="Times New Roman" w:eastAsia="Times New Roman" w:hAnsi="Times New Roman" w:cs="Times New Roman"/>
-          <w:lang w:val="en"/>
-        </w:rPr>
-      </w:pPr>
-      <w:r>
-        <w:rPr>
-          <w:rFonts w:ascii="Times New Roman" w:eastAsia="Times New Roman" w:hAnsi="Times New Roman" w:cs="Times New Roman"/>
-          <w:lang w:val="en"/>
-        </w:rPr>
-        <w:t>Where applicable, discuss how the data analysis supported the choosing and improving of your descriptive and non-descriptive methods.</w:t>
-      </w:r>
-    </w:p>
-    <w:p>
-      <w:pPr>
-        <w:pStyle w:val="ListParagraph"/>
-        <w:numPr>
-          <w:ilvl w:val="0"/>
-          <w:numId w:val="10"/>
-        </w:numPr>
-        <w:rPr>
-          <w:rFonts w:ascii="Times New Roman" w:eastAsia="Times New Roman" w:hAnsi="Times New Roman" w:cs="Times New Roman"/>
-          <w:lang w:val="en"/>
-        </w:rPr>
-      </w:pPr>
-      <w:r>
-        <w:rPr>
-          <w:rFonts w:ascii="Times New Roman" w:eastAsia="Times New Roman" w:hAnsi="Times New Roman" w:cs="Times New Roman"/>
-          <w:lang w:val="en"/>
-        </w:rPr>
-        <w:t>Through direct submission or shared links, evaluators should be given access to all sources necessary for developing your project.</w:t>
+        <w:spacing w:line="480" w:lineRule="auto"/>
+        <w:ind w:left="360"/>
+        <w:rPr>
+          <w:rFonts w:ascii="Times New Roman" w:eastAsia="Times New Roman" w:hAnsi="Times New Roman" w:cs="Times New Roman"/>
+          <w:sz w:val="24"/>
+          <w:szCs w:val="24"/>
+          <w:lang w:val="en"/>
+        </w:rPr>
+      </w:pPr>
+      <w:r>
+        <w:rPr>
+          <w:rFonts w:ascii="Times New Roman" w:eastAsia="Times New Roman" w:hAnsi="Times New Roman" w:cs="Times New Roman"/>
+          <w:sz w:val="24"/>
+          <w:szCs w:val="24"/>
+          <w:lang w:val="en"/>
+        </w:rPr>
+        <w:t xml:space="preserve">My non </w:t>
+      </w:r>
+      <w:proofErr w:type="spellStart"/>
+      <w:r>
+        <w:rPr>
+          <w:rFonts w:ascii="Times New Roman" w:eastAsia="Times New Roman" w:hAnsi="Times New Roman" w:cs="Times New Roman"/>
+          <w:sz w:val="24"/>
+          <w:szCs w:val="24"/>
+          <w:lang w:val="en"/>
+        </w:rPr>
+        <w:t>discriptive</w:t>
+      </w:r>
+      <w:proofErr w:type="spellEnd"/>
+      <w:r>
+        <w:rPr>
+          <w:rFonts w:ascii="Times New Roman" w:eastAsia="Times New Roman" w:hAnsi="Times New Roman" w:cs="Times New Roman"/>
+          <w:sz w:val="24"/>
+          <w:szCs w:val="24"/>
+          <w:lang w:val="en"/>
+        </w:rPr>
+        <w:t xml:space="preserve"> method was then used after I used my descriptive methods.  My non </w:t>
+      </w:r>
+      <w:proofErr w:type="spellStart"/>
+      <w:r>
+        <w:rPr>
+          <w:rFonts w:ascii="Times New Roman" w:eastAsia="Times New Roman" w:hAnsi="Times New Roman" w:cs="Times New Roman"/>
+          <w:sz w:val="24"/>
+          <w:szCs w:val="24"/>
+          <w:lang w:val="en"/>
+        </w:rPr>
+        <w:t>discriptive</w:t>
+      </w:r>
+      <w:proofErr w:type="spellEnd"/>
+      <w:r>
+        <w:rPr>
+          <w:rFonts w:ascii="Times New Roman" w:eastAsia="Times New Roman" w:hAnsi="Times New Roman" w:cs="Times New Roman"/>
+          <w:sz w:val="24"/>
+          <w:szCs w:val="24"/>
+          <w:lang w:val="en"/>
+        </w:rPr>
+        <w:t xml:space="preserve"> method was a random forest regressor.  The program feeds the training data to the algorithm and allows it to learn how to properly make price predictions based on the variables given.  I tried many different algorithms throughout development but consistently got the best </w:t>
+      </w:r>
+      <w:proofErr w:type="spellStart"/>
+      <w:r>
+        <w:rPr>
+          <w:rFonts w:ascii="Times New Roman" w:eastAsia="Times New Roman" w:hAnsi="Times New Roman" w:cs="Times New Roman"/>
+          <w:sz w:val="24"/>
+          <w:szCs w:val="24"/>
+          <w:lang w:val="en"/>
+        </w:rPr>
+        <w:t>accuracty</w:t>
+      </w:r>
+      <w:proofErr w:type="spellEnd"/>
+      <w:r>
+        <w:rPr>
+          <w:rFonts w:ascii="Times New Roman" w:eastAsia="Times New Roman" w:hAnsi="Times New Roman" w:cs="Times New Roman"/>
+          <w:sz w:val="24"/>
+          <w:szCs w:val="24"/>
+          <w:lang w:val="en"/>
+        </w:rPr>
+        <w:t xml:space="preserve"> with the random forest regressor.</w:t>
       </w:r>
     </w:p>
     <w:p>
@@ -4770,42 +4665,123 @@
     </w:p>
     <w:p>
       <w:pPr>
-        <w:pStyle w:val="ListParagraph"/>
-        <w:numPr>
-          <w:ilvl w:val="0"/>
-          <w:numId w:val="9"/>
-        </w:numPr>
-        <w:rPr>
-          <w:rFonts w:ascii="Times New Roman" w:eastAsia="Times New Roman" w:hAnsi="Times New Roman" w:cs="Times New Roman"/>
-          <w:lang w:val="en"/>
-        </w:rPr>
-      </w:pPr>
-      <w:r>
-        <w:rPr>
-          <w:rFonts w:ascii="Times New Roman" w:eastAsia="Times New Roman" w:hAnsi="Times New Roman" w:cs="Times New Roman"/>
-          <w:lang w:val="en"/>
-        </w:rPr>
-        <w:t>Describe the project’s objective (or hypothesis).</w:t>
-      </w:r>
-    </w:p>
-    <w:p>
-      <w:pPr>
-        <w:pStyle w:val="ListParagraph"/>
-        <w:numPr>
-          <w:ilvl w:val="0"/>
-          <w:numId w:val="9"/>
-        </w:numPr>
-        <w:rPr>
-          <w:rFonts w:ascii="Times New Roman" w:eastAsia="Times New Roman" w:hAnsi="Times New Roman" w:cs="Times New Roman"/>
-          <w:lang w:val="en"/>
-        </w:rPr>
-      </w:pPr>
-      <w:r>
-        <w:rPr>
-          <w:rFonts w:ascii="Times New Roman" w:eastAsia="Times New Roman" w:hAnsi="Times New Roman" w:cs="Times New Roman"/>
-          <w:lang w:val="en"/>
-        </w:rPr>
-        <w:t xml:space="preserve">Discuss if and why the objective (or hypothesis) was met (or not met). </w:t>
+        <w:spacing w:line="480" w:lineRule="auto"/>
+        <w:ind w:left="360"/>
+        <w:rPr>
+          <w:rFonts w:ascii="Times New Roman" w:eastAsia="Times New Roman" w:hAnsi="Times New Roman" w:cs="Times New Roman"/>
+          <w:sz w:val="24"/>
+          <w:szCs w:val="24"/>
+          <w:lang w:val="en"/>
+        </w:rPr>
+      </w:pPr>
+      <w:r>
+        <w:rPr>
+          <w:rFonts w:ascii="Times New Roman" w:eastAsia="Times New Roman" w:hAnsi="Times New Roman" w:cs="Times New Roman"/>
+          <w:sz w:val="24"/>
+          <w:szCs w:val="24"/>
+          <w:lang w:val="en"/>
+        </w:rPr>
+        <w:t xml:space="preserve">The </w:t>
+      </w:r>
+      <w:proofErr w:type="spellStart"/>
+      <w:r>
+        <w:rPr>
+          <w:rFonts w:ascii="Times New Roman" w:eastAsia="Times New Roman" w:hAnsi="Times New Roman" w:cs="Times New Roman"/>
+          <w:sz w:val="24"/>
+          <w:szCs w:val="24"/>
+          <w:lang w:val="en"/>
+        </w:rPr>
+        <w:t>hypotheis</w:t>
+      </w:r>
+      <w:proofErr w:type="spellEnd"/>
+      <w:r>
+        <w:rPr>
+          <w:rFonts w:ascii="Times New Roman" w:eastAsia="Times New Roman" w:hAnsi="Times New Roman" w:cs="Times New Roman"/>
+          <w:sz w:val="24"/>
+          <w:szCs w:val="24"/>
+          <w:lang w:val="en"/>
+        </w:rPr>
+        <w:t xml:space="preserve"> was that using machine learning we could </w:t>
+      </w:r>
+      <w:proofErr w:type="spellStart"/>
+      <w:r>
+        <w:rPr>
+          <w:rFonts w:ascii="Times New Roman" w:eastAsia="Times New Roman" w:hAnsi="Times New Roman" w:cs="Times New Roman"/>
+          <w:sz w:val="24"/>
+          <w:szCs w:val="24"/>
+          <w:lang w:val="en"/>
+        </w:rPr>
+        <w:t>accuratly</w:t>
+      </w:r>
+      <w:proofErr w:type="spellEnd"/>
+      <w:r>
+        <w:rPr>
+          <w:rFonts w:ascii="Times New Roman" w:eastAsia="Times New Roman" w:hAnsi="Times New Roman" w:cs="Times New Roman"/>
+          <w:sz w:val="24"/>
+          <w:szCs w:val="24"/>
+          <w:lang w:val="en"/>
+        </w:rPr>
+        <w:t xml:space="preserve"> predict the price of a </w:t>
+      </w:r>
+      <w:proofErr w:type="spellStart"/>
+      <w:r>
+        <w:rPr>
+          <w:rFonts w:ascii="Times New Roman" w:eastAsia="Times New Roman" w:hAnsi="Times New Roman" w:cs="Times New Roman"/>
+          <w:sz w:val="24"/>
+          <w:szCs w:val="24"/>
+          <w:lang w:val="en"/>
+        </w:rPr>
+        <w:t>proprty</w:t>
+      </w:r>
+      <w:proofErr w:type="spellEnd"/>
+      <w:r>
+        <w:rPr>
+          <w:rFonts w:ascii="Times New Roman" w:eastAsia="Times New Roman" w:hAnsi="Times New Roman" w:cs="Times New Roman"/>
+          <w:sz w:val="24"/>
+          <w:szCs w:val="24"/>
+          <w:lang w:val="en"/>
+        </w:rPr>
+        <w:t xml:space="preserve"> based on information about the property.  The hypothesis wasn’t confirmed during this project but also </w:t>
+      </w:r>
+      <w:proofErr w:type="spellStart"/>
+      <w:r>
+        <w:rPr>
+          <w:rFonts w:ascii="Times New Roman" w:eastAsia="Times New Roman" w:hAnsi="Times New Roman" w:cs="Times New Roman"/>
+          <w:sz w:val="24"/>
+          <w:szCs w:val="24"/>
+          <w:lang w:val="en"/>
+        </w:rPr>
+        <w:t>can not</w:t>
+      </w:r>
+      <w:proofErr w:type="spellEnd"/>
+      <w:r>
+        <w:rPr>
+          <w:rFonts w:ascii="Times New Roman" w:eastAsia="Times New Roman" w:hAnsi="Times New Roman" w:cs="Times New Roman"/>
+          <w:sz w:val="24"/>
+          <w:szCs w:val="24"/>
+          <w:lang w:val="en"/>
+        </w:rPr>
+        <w:t xml:space="preserve"> be rejected.  We were able to reach an accuracy of greater than 60% which I </w:t>
+      </w:r>
+      <w:proofErr w:type="spellStart"/>
+      <w:r>
+        <w:rPr>
+          <w:rFonts w:ascii="Times New Roman" w:eastAsia="Times New Roman" w:hAnsi="Times New Roman" w:cs="Times New Roman"/>
+          <w:sz w:val="24"/>
+          <w:szCs w:val="24"/>
+          <w:lang w:val="en"/>
+        </w:rPr>
+        <w:t xml:space="preserve">can </w:t>
+      </w:r>
+      <w:proofErr w:type="spellEnd"/>
+      <w:r>
+        <w:rPr>
+          <w:rFonts w:ascii="Times New Roman" w:eastAsia="Times New Roman" w:hAnsi="Times New Roman" w:cs="Times New Roman"/>
+          <w:sz w:val="24"/>
+          <w:szCs w:val="24"/>
+          <w:lang w:val="en"/>
+        </w:rPr>
+        <w:t>not count as accurate, but it gives hope that maybe with the use of another algorithm and process and much more accurate model could be found.</w:t>
       </w:r>
     </w:p>
     <w:p>
@@ -4834,102 +4810,93 @@
     </w:p>
     <w:p>
       <w:pPr>
-        <w:pStyle w:val="ListParagraph"/>
-        <w:numPr>
-          <w:ilvl w:val="0"/>
-          <w:numId w:val="8"/>
-        </w:numPr>
-        <w:rPr>
-          <w:rFonts w:ascii="Times New Roman" w:eastAsia="Times New Roman" w:hAnsi="Times New Roman" w:cs="Times New Roman"/>
-          <w:lang w:val="en"/>
-        </w:rPr>
-      </w:pPr>
-      <w:r>
-        <w:rPr>
-          <w:rFonts w:ascii="Times New Roman" w:eastAsia="Times New Roman" w:hAnsi="Times New Roman" w:cs="Times New Roman"/>
-          <w:lang w:val="en"/>
-        </w:rPr>
-        <w:t>Describe how the descriptive method(s) and visualizations supported your non-descriptive method(s) development process. Items discussed should include:</w:t>
-      </w:r>
-    </w:p>
-    <w:p>
-      <w:pPr>
-        <w:pStyle w:val="ListParagraph"/>
-        <w:numPr>
-          <w:ilvl w:val="1"/>
-          <w:numId w:val="8"/>
-        </w:numPr>
-        <w:rPr>
-          <w:rFonts w:ascii="Times New Roman" w:eastAsia="Times New Roman" w:hAnsi="Times New Roman" w:cs="Times New Roman"/>
-          <w:lang w:val="en"/>
-        </w:rPr>
-      </w:pPr>
-      <w:r>
-        <w:rPr>
-          <w:rFonts w:ascii="Times New Roman" w:eastAsia="Times New Roman" w:hAnsi="Times New Roman" w:cs="Times New Roman"/>
-          <w:lang w:val="en"/>
-        </w:rPr>
-        <w:t>Data exploration.</w:t>
-      </w:r>
-    </w:p>
-    <w:p>
-      <w:pPr>
-        <w:pStyle w:val="ListParagraph"/>
-        <w:numPr>
-          <w:ilvl w:val="1"/>
-          <w:numId w:val="8"/>
-        </w:numPr>
-        <w:rPr>
-          <w:rFonts w:ascii="Times New Roman" w:eastAsia="Times New Roman" w:hAnsi="Times New Roman" w:cs="Times New Roman"/>
-          <w:lang w:val="en"/>
-        </w:rPr>
-      </w:pPr>
-      <w:r>
-        <w:rPr>
-          <w:rFonts w:ascii="Times New Roman" w:eastAsia="Times New Roman" w:hAnsi="Times New Roman" w:cs="Times New Roman"/>
-          <w:lang w:val="en"/>
-        </w:rPr>
-        <w:t>Data analysis.</w:t>
-      </w:r>
-    </w:p>
-    <w:p>
-      <w:pPr>
-        <w:pStyle w:val="ListParagraph"/>
-        <w:numPr>
-          <w:ilvl w:val="1"/>
-          <w:numId w:val="8"/>
-        </w:numPr>
-        <w:rPr>
-          <w:rFonts w:ascii="Times New Roman" w:eastAsia="Times New Roman" w:hAnsi="Times New Roman" w:cs="Times New Roman"/>
-          <w:lang w:val="en"/>
-        </w:rPr>
-      </w:pPr>
-      <w:r>
-        <w:rPr>
-          <w:rFonts w:ascii="Times New Roman" w:eastAsia="Times New Roman" w:hAnsi="Times New Roman" w:cs="Times New Roman"/>
-          <w:lang w:val="en"/>
-        </w:rPr>
-        <w:t>Data summary.</w:t>
-      </w:r>
-    </w:p>
-    <w:p>
-      <w:pPr>
-        <w:pStyle w:val="ListParagraph"/>
-        <w:numPr>
-          <w:ilvl w:val="1"/>
-          <w:numId w:val="8"/>
-        </w:numPr>
-        <w:rPr>
-          <w:rFonts w:ascii="Times New Roman" w:eastAsia="Times New Roman" w:hAnsi="Times New Roman" w:cs="Times New Roman"/>
-          <w:lang w:val="en"/>
-        </w:rPr>
-      </w:pPr>
-      <w:r>
-        <w:rPr>
-          <w:rFonts w:ascii="Times New Roman" w:eastAsia="Times New Roman" w:hAnsi="Times New Roman" w:cs="Times New Roman"/>
-          <w:lang w:val="en"/>
-        </w:rPr>
-        <w:t xml:space="preserve">Analysis application of three visualizations (include examples of all three). </w:t>
+        <w:spacing w:line="480" w:lineRule="auto"/>
+        <w:ind w:left="720"/>
+        <w:rPr>
+          <w:rFonts w:ascii="Times New Roman" w:eastAsia="Times New Roman" w:hAnsi="Times New Roman" w:cs="Times New Roman"/>
+          <w:sz w:val="24"/>
+          <w:szCs w:val="24"/>
+          <w:lang w:val="en"/>
+        </w:rPr>
+      </w:pPr>
+      <w:r>
+        <w:rPr>
+          <w:rFonts w:ascii="Times New Roman" w:eastAsia="Times New Roman" w:hAnsi="Times New Roman" w:cs="Times New Roman"/>
+          <w:sz w:val="24"/>
+          <w:szCs w:val="24"/>
+          <w:lang w:val="en"/>
+        </w:rPr>
+        <w:t xml:space="preserve">The visualizations we used gave us a great understanding of our data and allowed us to make much better decisions with our data that we would have without the visualizations.  The correlation matrix was able to give us valuable information on the relationship of every variable in our data set which allowed us to </w:t>
+      </w:r>
+      <w:proofErr w:type="spellStart"/>
+      <w:r>
+        <w:rPr>
+          <w:rFonts w:ascii="Times New Roman" w:eastAsia="Times New Roman" w:hAnsi="Times New Roman" w:cs="Times New Roman"/>
+          <w:sz w:val="24"/>
+          <w:szCs w:val="24"/>
+          <w:lang w:val="en"/>
+        </w:rPr>
+        <w:t>ajdust</w:t>
+      </w:r>
+      <w:proofErr w:type="spellEnd"/>
+      <w:r>
+        <w:rPr>
+          <w:rFonts w:ascii="Times New Roman" w:eastAsia="Times New Roman" w:hAnsi="Times New Roman" w:cs="Times New Roman"/>
+          <w:sz w:val="24"/>
+          <w:szCs w:val="24"/>
+          <w:lang w:val="en"/>
+        </w:rPr>
+        <w:t xml:space="preserve"> the data in good ways.  We also made scatter plots that visualized the relationship of price vs every other variable which gave us great information.  That information allowed us not only to recognize </w:t>
+      </w:r>
+      <w:proofErr w:type="gramStart"/>
+      <w:r>
+        <w:rPr>
+          <w:rFonts w:ascii="Times New Roman" w:eastAsia="Times New Roman" w:hAnsi="Times New Roman" w:cs="Times New Roman"/>
+          <w:sz w:val="24"/>
+          <w:szCs w:val="24"/>
+          <w:lang w:val="en"/>
+        </w:rPr>
+        <w:t>all of</w:t>
+      </w:r>
+      <w:proofErr w:type="gramEnd"/>
+      <w:r>
+        <w:rPr>
+          <w:rFonts w:ascii="Times New Roman" w:eastAsia="Times New Roman" w:hAnsi="Times New Roman" w:cs="Times New Roman"/>
+          <w:sz w:val="24"/>
+          <w:szCs w:val="24"/>
+          <w:lang w:val="en"/>
+        </w:rPr>
+        <w:t xml:space="preserve"> the outliers in our data but also allowed us to manipulate our data individually to best fit our needs.  The histogram of price vs frequency gave us a good overview of the distribution </w:t>
+      </w:r>
+      <w:r>
+        <w:rPr>
+          <w:rFonts w:ascii="Times New Roman" w:eastAsia="Times New Roman" w:hAnsi="Times New Roman" w:cs="Times New Roman"/>
+          <w:sz w:val="24"/>
+          <w:szCs w:val="24"/>
+          <w:lang w:val="en"/>
+        </w:rPr>
+        <w:lastRenderedPageBreak/>
+        <w:t xml:space="preserve">of our data.  It allowed us to see that </w:t>
+      </w:r>
+      <w:proofErr w:type="gramStart"/>
+      <w:r>
+        <w:rPr>
+          <w:rFonts w:ascii="Times New Roman" w:eastAsia="Times New Roman" w:hAnsi="Times New Roman" w:cs="Times New Roman"/>
+          <w:sz w:val="24"/>
+          <w:szCs w:val="24"/>
+          <w:lang w:val="en"/>
+        </w:rPr>
+        <w:t>the majority of</w:t>
+      </w:r>
+      <w:proofErr w:type="gramEnd"/>
+      <w:r>
+        <w:rPr>
+          <w:rFonts w:ascii="Times New Roman" w:eastAsia="Times New Roman" w:hAnsi="Times New Roman" w:cs="Times New Roman"/>
+          <w:sz w:val="24"/>
+          <w:szCs w:val="24"/>
+          <w:lang w:val="en"/>
+        </w:rPr>
+        <w:t xml:space="preserve"> the houses fell between 0 and about 500k in price.</w:t>
       </w:r>
     </w:p>
     <w:p>
@@ -5245,7 +5212,6 @@
           <w:rFonts w:ascii="Times New Roman" w:eastAsia="Times New Roman" w:hAnsi="Times New Roman" w:cs="Times New Roman"/>
           <w:lang w:val="en"/>
         </w:rPr>
-        <w:lastRenderedPageBreak/>
         <w:t>Your application will be considered “user-friendly” if the evaluator successfully executes and uses your application on a Windows 10 machine following your instructions.</w:t>
       </w:r>
     </w:p>

</xml_diff>

<commit_message>
finished part d of doc
</commit_message>
<xml_diff>
--- a/capstoneDocument.docx
+++ b/capstoneDocument.docx
@@ -3792,38 +3792,6 @@
         <w:t>Part D: Post-implementation Report</w:t>
       </w:r>
       <w:bookmarkEnd w:id="25"/>
-    </w:p>
-    <w:p>
-      <w:pPr>
-        <w:spacing w:line="276" w:lineRule="auto"/>
-        <w:rPr>
-          <w:rFonts w:ascii="Times New Roman" w:eastAsia="Times New Roman" w:hAnsi="Times New Roman" w:cs="Times New Roman"/>
-          <w:lang w:val="en"/>
-        </w:rPr>
-      </w:pPr>
-      <w:r>
-        <w:rPr>
-          <w:rFonts w:ascii="Times New Roman" w:eastAsia="Times New Roman" w:hAnsi="Times New Roman" w:cs="Times New Roman"/>
-          <w:lang w:val="en"/>
-        </w:rPr>
-        <w:t xml:space="preserve">Create a post-implementation as outlined below. Provide sufficient detail so that a reader knowledgeable in computer science but unfamiliar with your project can understand what you have accomplished. Using examples and visualizations (including screenshots) beyond the three required is highly recommended. </w:t>
-      </w:r>
-      <w:r>
-        <w:rPr>
-          <w:rFonts w:ascii="Times New Roman" w:eastAsia="Times New Roman" w:hAnsi="Times New Roman" w:cs="Times New Roman"/>
-          <w:b/>
-          <w:bCs/>
-          <w:lang w:val="en"/>
-        </w:rPr>
-        <w:t>Write everything in the past tense.</w:t>
-      </w:r>
-      <w:r>
-        <w:rPr>
-          <w:rFonts w:ascii="Times New Roman" w:eastAsia="Times New Roman" w:hAnsi="Times New Roman" w:cs="Times New Roman"/>
-          <w:lang w:val="en"/>
-        </w:rPr>
-        <w:t xml:space="preserve"> </w:t>
-      </w:r>
     </w:p>
     <w:p>
       <w:pPr>
@@ -4092,7 +4060,6 @@
           <w:szCs w:val="24"/>
           <w:lang w:val="en"/>
         </w:rPr>
-        <w:lastRenderedPageBreak/>
         <w:drawing>
           <wp:inline distT="0" distB="0" distL="0" distR="0" wp14:anchorId="354B0AD3" wp14:editId="176819A1">
             <wp:extent cx="6611740" cy="775608"/>
@@ -4158,6 +4125,7 @@
           <w:szCs w:val="24"/>
           <w:lang w:val="en"/>
         </w:rPr>
+        <w:lastRenderedPageBreak/>
         <w:t xml:space="preserve">Because of how the raw data was I went through quite a lot to process it.  </w:t>
       </w:r>
       <w:proofErr w:type="gramStart"/>
@@ -4505,8 +4473,9 @@
           <w:szCs w:val="24"/>
           <w:lang w:val="en"/>
         </w:rPr>
-        <w:t xml:space="preserve">what I am trying to predict) and the rest of the variables which </w:t>
-      </w:r>
+        <w:t xml:space="preserve">what I am trying to predict) and the rest of the variables which will be </w:t>
+      </w:r>
+      <w:proofErr w:type="spellStart"/>
       <w:r>
         <w:rPr>
           <w:rFonts w:ascii="Times New Roman" w:eastAsia="Times New Roman" w:hAnsi="Times New Roman" w:cs="Times New Roman"/>
@@ -4514,10 +4483,9 @@
           <w:szCs w:val="24"/>
           <w:lang w:val="en"/>
         </w:rPr>
-        <w:lastRenderedPageBreak/>
-        <w:t xml:space="preserve">will be </w:t>
-      </w:r>
-      <w:proofErr w:type="spellStart"/>
+        <w:t>analyzied</w:t>
+      </w:r>
+      <w:proofErr w:type="spellEnd"/>
       <w:r>
         <w:rPr>
           <w:rFonts w:ascii="Times New Roman" w:eastAsia="Times New Roman" w:hAnsi="Times New Roman" w:cs="Times New Roman"/>
@@ -4525,9 +4493,9 @@
           <w:szCs w:val="24"/>
           <w:lang w:val="en"/>
         </w:rPr>
-        <w:t>analyzied</w:t>
-      </w:r>
-      <w:proofErr w:type="spellEnd"/>
+        <w:t xml:space="preserve"> in the prediction of the price.  The data was then split into test and training sets and sent off to my non </w:t>
+      </w:r>
+      <w:proofErr w:type="spellStart"/>
       <w:r>
         <w:rPr>
           <w:rFonts w:ascii="Times New Roman" w:eastAsia="Times New Roman" w:hAnsi="Times New Roman" w:cs="Times New Roman"/>
@@ -4535,9 +4503,9 @@
           <w:szCs w:val="24"/>
           <w:lang w:val="en"/>
         </w:rPr>
-        <w:t xml:space="preserve"> in the prediction of the price.  The data was then split into test and training sets and sent off to my non </w:t>
-      </w:r>
-      <w:proofErr w:type="spellStart"/>
+        <w:t>discriptive</w:t>
+      </w:r>
+      <w:proofErr w:type="spellEnd"/>
       <w:r>
         <w:rPr>
           <w:rFonts w:ascii="Times New Roman" w:eastAsia="Times New Roman" w:hAnsi="Times New Roman" w:cs="Times New Roman"/>
@@ -4545,30 +4513,30 @@
           <w:szCs w:val="24"/>
           <w:lang w:val="en"/>
         </w:rPr>
-        <w:t>discriptive</w:t>
-      </w:r>
-      <w:proofErr w:type="spellEnd"/>
-      <w:r>
+        <w:t xml:space="preserve"> method.</w:t>
+      </w:r>
+    </w:p>
+    <w:p>
+      <w:pPr>
+        <w:spacing w:line="480" w:lineRule="auto"/>
+        <w:ind w:left="360"/>
         <w:rPr>
           <w:rFonts w:ascii="Times New Roman" w:eastAsia="Times New Roman" w:hAnsi="Times New Roman" w:cs="Times New Roman"/>
           <w:sz w:val="24"/>
           <w:szCs w:val="24"/>
           <w:lang w:val="en"/>
         </w:rPr>
-        <w:t xml:space="preserve"> method.</w:t>
-      </w:r>
-    </w:p>
-    <w:p>
-      <w:pPr>
-        <w:spacing w:line="480" w:lineRule="auto"/>
-        <w:ind w:left="360"/>
+      </w:pPr>
+      <w:r>
         <w:rPr>
           <w:rFonts w:ascii="Times New Roman" w:eastAsia="Times New Roman" w:hAnsi="Times New Roman" w:cs="Times New Roman"/>
           <w:sz w:val="24"/>
           <w:szCs w:val="24"/>
           <w:lang w:val="en"/>
         </w:rPr>
-      </w:pPr>
+        <w:t xml:space="preserve">My non </w:t>
+      </w:r>
+      <w:proofErr w:type="spellStart"/>
       <w:r>
         <w:rPr>
           <w:rFonts w:ascii="Times New Roman" w:eastAsia="Times New Roman" w:hAnsi="Times New Roman" w:cs="Times New Roman"/>
@@ -4576,9 +4544,9 @@
           <w:szCs w:val="24"/>
           <w:lang w:val="en"/>
         </w:rPr>
-        <w:t xml:space="preserve">My non </w:t>
-      </w:r>
-      <w:proofErr w:type="spellStart"/>
+        <w:t>discriptive</w:t>
+      </w:r>
+      <w:proofErr w:type="spellEnd"/>
       <w:r>
         <w:rPr>
           <w:rFonts w:ascii="Times New Roman" w:eastAsia="Times New Roman" w:hAnsi="Times New Roman" w:cs="Times New Roman"/>
@@ -4586,9 +4554,9 @@
           <w:szCs w:val="24"/>
           <w:lang w:val="en"/>
         </w:rPr>
-        <w:t>discriptive</w:t>
-      </w:r>
-      <w:proofErr w:type="spellEnd"/>
+        <w:t xml:space="preserve"> method was then used after I used my descriptive methods.  My non </w:t>
+      </w:r>
+      <w:proofErr w:type="spellStart"/>
       <w:r>
         <w:rPr>
           <w:rFonts w:ascii="Times New Roman" w:eastAsia="Times New Roman" w:hAnsi="Times New Roman" w:cs="Times New Roman"/>
@@ -4596,9 +4564,9 @@
           <w:szCs w:val="24"/>
           <w:lang w:val="en"/>
         </w:rPr>
-        <w:t xml:space="preserve"> method was then used after I used my descriptive methods.  My non </w:t>
-      </w:r>
-      <w:proofErr w:type="spellStart"/>
+        <w:t>discriptive</w:t>
+      </w:r>
+      <w:proofErr w:type="spellEnd"/>
       <w:r>
         <w:rPr>
           <w:rFonts w:ascii="Times New Roman" w:eastAsia="Times New Roman" w:hAnsi="Times New Roman" w:cs="Times New Roman"/>
@@ -4606,9 +4574,8 @@
           <w:szCs w:val="24"/>
           <w:lang w:val="en"/>
         </w:rPr>
-        <w:t>discriptive</w:t>
-      </w:r>
-      <w:proofErr w:type="spellEnd"/>
+        <w:t xml:space="preserve"> method was a random forest regressor.  The program feeds the training data to the </w:t>
+      </w:r>
       <w:r>
         <w:rPr>
           <w:rFonts w:ascii="Times New Roman" w:eastAsia="Times New Roman" w:hAnsi="Times New Roman" w:cs="Times New Roman"/>
@@ -4616,7 +4583,8 @@
           <w:szCs w:val="24"/>
           <w:lang w:val="en"/>
         </w:rPr>
-        <w:t xml:space="preserve"> method was a random forest regressor.  The program feeds the training data to the algorithm and allows it to learn how to properly make price predictions based on the variables given.  I tried many different algorithms throughout development but consistently got the best </w:t>
+        <w:lastRenderedPageBreak/>
+        <w:t xml:space="preserve">algorithm and allows it to learn how to properly make price predictions based on the variables given.  I tried many different algorithms throughout development but consistently got the best </w:t>
       </w:r>
       <w:proofErr w:type="spellStart"/>
       <w:r>
@@ -4866,17 +4834,7 @@
           <w:szCs w:val="24"/>
           <w:lang w:val="en"/>
         </w:rPr>
-        <w:t xml:space="preserve"> the outliers in our data but also allowed us to manipulate our data individually to best fit our needs.  The histogram of price vs frequency gave us a good overview of the distribution </w:t>
-      </w:r>
-      <w:r>
-        <w:rPr>
-          <w:rFonts w:ascii="Times New Roman" w:eastAsia="Times New Roman" w:hAnsi="Times New Roman" w:cs="Times New Roman"/>
-          <w:sz w:val="24"/>
-          <w:szCs w:val="24"/>
-          <w:lang w:val="en"/>
-        </w:rPr>
-        <w:lastRenderedPageBreak/>
-        <w:t xml:space="preserve">of our data.  It allowed us to see that </w:t>
+        <w:t xml:space="preserve"> the outliers in our data but also allowed us to manipulate our data individually to best fit our needs.  The histogram of price vs frequency gave us a good overview of the distribution of our data.  It allowed us to see that </w:t>
       </w:r>
       <w:proofErr w:type="gramStart"/>
       <w:r>
@@ -4925,82 +4883,53 @@
     </w:p>
     <w:p>
       <w:pPr>
-        <w:pStyle w:val="ListParagraph"/>
-        <w:numPr>
-          <w:ilvl w:val="0"/>
-          <w:numId w:val="7"/>
-        </w:numPr>
-        <w:rPr>
-          <w:rFonts w:ascii="Times New Roman" w:eastAsia="Times New Roman" w:hAnsi="Times New Roman" w:cs="Times New Roman"/>
-          <w:lang w:val="en"/>
-        </w:rPr>
-      </w:pPr>
-      <w:r>
-        <w:rPr>
-          <w:rFonts w:ascii="Times New Roman" w:eastAsia="Times New Roman" w:hAnsi="Times New Roman" w:cs="Times New Roman"/>
-          <w:lang w:val="en"/>
-        </w:rPr>
-        <w:t>Describe the metric used to assess your model.</w:t>
-      </w:r>
-    </w:p>
-    <w:p>
-      <w:pPr>
-        <w:pStyle w:val="ListParagraph"/>
-        <w:numPr>
-          <w:ilvl w:val="1"/>
-          <w:numId w:val="7"/>
-        </w:numPr>
-        <w:rPr>
-          <w:rFonts w:ascii="Times New Roman" w:eastAsia="Times New Roman" w:hAnsi="Times New Roman" w:cs="Times New Roman"/>
-          <w:lang w:val="en"/>
-        </w:rPr>
-      </w:pPr>
-      <w:r>
-        <w:rPr>
-          <w:rFonts w:ascii="Times New Roman" w:eastAsia="Times New Roman" w:hAnsi="Times New Roman" w:cs="Times New Roman"/>
-          <w:lang w:val="en"/>
-        </w:rPr>
-        <w:t>If not applicable, describe how future project developments could measure accuracy.</w:t>
-      </w:r>
-    </w:p>
-    <w:p>
-      <w:pPr>
-        <w:pStyle w:val="ListParagraph"/>
-        <w:numPr>
-          <w:ilvl w:val="0"/>
-          <w:numId w:val="7"/>
-        </w:numPr>
-        <w:rPr>
-          <w:rFonts w:ascii="Times New Roman" w:eastAsia="Times New Roman" w:hAnsi="Times New Roman" w:cs="Times New Roman"/>
-          <w:lang w:val="en"/>
-        </w:rPr>
-      </w:pPr>
-      <w:r>
-        <w:rPr>
-          <w:rFonts w:ascii="Times New Roman" w:eastAsia="Times New Roman" w:hAnsi="Times New Roman" w:cs="Times New Roman"/>
-          <w:lang w:val="en"/>
-        </w:rPr>
-        <w:t xml:space="preserve">Provide a description assessing the accuracy of your non-descriptive method. </w:t>
-      </w:r>
-    </w:p>
-    <w:p>
-      <w:pPr>
-        <w:pStyle w:val="ListParagraph"/>
-        <w:numPr>
-          <w:ilvl w:val="0"/>
-          <w:numId w:val="7"/>
-        </w:numPr>
-        <w:rPr>
-          <w:rFonts w:ascii="Times New Roman" w:eastAsia="Times New Roman" w:hAnsi="Times New Roman" w:cs="Times New Roman"/>
-          <w:lang w:val="en"/>
-        </w:rPr>
-      </w:pPr>
-      <w:r>
-        <w:rPr>
-          <w:rFonts w:ascii="Times New Roman" w:eastAsia="Times New Roman" w:hAnsi="Times New Roman" w:cs="Times New Roman"/>
-          <w:lang w:val="en"/>
-        </w:rPr>
-        <w:t xml:space="preserve">Include an example demonstrating the non-descriptive method and discuss the accuracy. </w:t>
+        <w:spacing w:line="480" w:lineRule="auto"/>
+        <w:ind w:left="360"/>
+        <w:rPr>
+          <w:rFonts w:ascii="Times New Roman" w:eastAsia="Times New Roman" w:hAnsi="Times New Roman" w:cs="Times New Roman"/>
+          <w:sz w:val="24"/>
+          <w:szCs w:val="24"/>
+          <w:lang w:val="en"/>
+        </w:rPr>
+      </w:pPr>
+      <w:r>
+        <w:rPr>
+          <w:rFonts w:ascii="Times New Roman" w:eastAsia="Times New Roman" w:hAnsi="Times New Roman" w:cs="Times New Roman"/>
+          <w:sz w:val="24"/>
+          <w:szCs w:val="24"/>
+          <w:lang w:val="en"/>
+        </w:rPr>
+        <w:lastRenderedPageBreak/>
+        <w:t xml:space="preserve">The metric I used to </w:t>
+      </w:r>
+      <w:proofErr w:type="gramStart"/>
+      <w:r>
+        <w:rPr>
+          <w:rFonts w:ascii="Times New Roman" w:eastAsia="Times New Roman" w:hAnsi="Times New Roman" w:cs="Times New Roman"/>
+          <w:sz w:val="24"/>
+          <w:szCs w:val="24"/>
+          <w:lang w:val="en"/>
+        </w:rPr>
+        <w:t>asses</w:t>
+      </w:r>
+      <w:proofErr w:type="gramEnd"/>
+      <w:r>
+        <w:rPr>
+          <w:rFonts w:ascii="Times New Roman" w:eastAsia="Times New Roman" w:hAnsi="Times New Roman" w:cs="Times New Roman"/>
+          <w:sz w:val="24"/>
+          <w:szCs w:val="24"/>
+          <w:lang w:val="en"/>
+        </w:rPr>
+        <w:t xml:space="preserve"> my model is called r-squared.  R-squared is a way to measure the accuracy of a regression model.  It </w:t>
+      </w:r>
+      <w:r>
+        <w:rPr>
+          <w:rFonts w:ascii="Times New Roman" w:eastAsia="Times New Roman" w:hAnsi="Times New Roman" w:cs="Times New Roman"/>
+          <w:sz w:val="24"/>
+          <w:szCs w:val="24"/>
+          <w:lang w:val="en"/>
+        </w:rPr>
+        <w:t xml:space="preserve">is scored between 0 and 1, 1 being the best.  R-squared is a measurement that tells how much the change in one variable explains the change in the other variable.  The random forest regressor that I used scored 61% in the r-squared metric. </w:t>
       </w:r>
     </w:p>
     <w:p>
@@ -5030,41 +4959,64 @@
     <w:p>
       <w:pPr>
         <w:pStyle w:val="ListParagraph"/>
-        <w:numPr>
-          <w:ilvl w:val="0"/>
-          <w:numId w:val="6"/>
-        </w:numPr>
-        <w:rPr>
-          <w:rFonts w:ascii="Times New Roman" w:eastAsia="Times New Roman" w:hAnsi="Times New Roman" w:cs="Times New Roman"/>
-          <w:lang w:val="en"/>
-        </w:rPr>
-      </w:pPr>
-      <w:r>
-        <w:rPr>
-          <w:rFonts w:ascii="Times New Roman" w:eastAsia="Times New Roman" w:hAnsi="Times New Roman" w:cs="Times New Roman"/>
-          <w:lang w:val="en"/>
-        </w:rPr>
-        <w:t xml:space="preserve">Describe how the application was tested. </w:t>
-      </w:r>
-    </w:p>
-    <w:p>
-      <w:pPr>
-        <w:pStyle w:val="ListParagraph"/>
-        <w:numPr>
-          <w:ilvl w:val="0"/>
-          <w:numId w:val="6"/>
-        </w:numPr>
-        <w:rPr>
-          <w:rFonts w:ascii="Times New Roman" w:eastAsia="Times New Roman" w:hAnsi="Times New Roman" w:cs="Times New Roman"/>
-          <w:lang w:val="en"/>
-        </w:rPr>
-      </w:pPr>
-      <w:r>
-        <w:rPr>
-          <w:rFonts w:ascii="Times New Roman" w:eastAsia="Times New Roman" w:hAnsi="Times New Roman" w:cs="Times New Roman"/>
-          <w:lang w:val="en"/>
-        </w:rPr>
-        <w:t xml:space="preserve">Explain how the testing results were used to improve the application. If no modification was necessary, explain why. </w:t>
+        <w:spacing w:line="480" w:lineRule="auto"/>
+        <w:rPr>
+          <w:rFonts w:ascii="Times New Roman" w:eastAsia="Times New Roman" w:hAnsi="Times New Roman" w:cs="Times New Roman"/>
+          <w:sz w:val="24"/>
+          <w:szCs w:val="24"/>
+          <w:lang w:val="en"/>
+        </w:rPr>
+      </w:pPr>
+      <w:r>
+        <w:rPr>
+          <w:rFonts w:ascii="Times New Roman" w:eastAsia="Times New Roman" w:hAnsi="Times New Roman" w:cs="Times New Roman"/>
+          <w:sz w:val="24"/>
+          <w:szCs w:val="24"/>
+          <w:lang w:val="en"/>
+        </w:rPr>
+        <w:t>My application was tested in a unit test style of testing.  I would implement a module of code then either use tools to visualize what the code was doing to ensure the right things were happening or I would use inputs where I knew what the output should be and tested the modules using those values.  An example of the visual test was when the data was being pulled into the data frame the line of code display(</w:t>
+      </w:r>
+      <w:proofErr w:type="spellStart"/>
+      <w:proofErr w:type="gramStart"/>
+      <w:r>
+        <w:rPr>
+          <w:rFonts w:ascii="Times New Roman" w:eastAsia="Times New Roman" w:hAnsi="Times New Roman" w:cs="Times New Roman"/>
+          <w:sz w:val="24"/>
+          <w:szCs w:val="24"/>
+          <w:lang w:val="en"/>
+        </w:rPr>
+        <w:t>df.dtypes</w:t>
+      </w:r>
+      <w:proofErr w:type="spellEnd"/>
+      <w:proofErr w:type="gramEnd"/>
+      <w:r>
+        <w:rPr>
+          <w:rFonts w:ascii="Times New Roman" w:eastAsia="Times New Roman" w:hAnsi="Times New Roman" w:cs="Times New Roman"/>
+          <w:sz w:val="24"/>
+          <w:szCs w:val="24"/>
+          <w:lang w:val="en"/>
+        </w:rPr>
+        <w:t xml:space="preserve">) was used to test that chunk of code.  What that line of code does is it displays every category and the type that is associated with every category.  This was used to make sure that the previous lines of code correctly created the </w:t>
+      </w:r>
+      <w:proofErr w:type="spellStart"/>
+      <w:r>
+        <w:rPr>
+          <w:rFonts w:ascii="Times New Roman" w:eastAsia="Times New Roman" w:hAnsi="Times New Roman" w:cs="Times New Roman"/>
+          <w:sz w:val="24"/>
+          <w:szCs w:val="24"/>
+          <w:lang w:val="en"/>
+        </w:rPr>
+        <w:t>dataframe</w:t>
+      </w:r>
+      <w:proofErr w:type="spellEnd"/>
+      <w:r>
+        <w:rPr>
+          <w:rFonts w:ascii="Times New Roman" w:eastAsia="Times New Roman" w:hAnsi="Times New Roman" w:cs="Times New Roman"/>
+          <w:sz w:val="24"/>
+          <w:szCs w:val="24"/>
+          <w:lang w:val="en"/>
+        </w:rPr>
+        <w:t xml:space="preserve"> and modified the types in the frame to align with our needs which was correct as every category was displayed to be an int which is what we needed to fit into our model.</w:t>
       </w:r>
     </w:p>
     <w:p>
@@ -5093,42 +5045,427 @@
     </w:p>
     <w:p>
       <w:pPr>
-        <w:pStyle w:val="ListParagraph"/>
-        <w:numPr>
-          <w:ilvl w:val="0"/>
-          <w:numId w:val="5"/>
-        </w:numPr>
-        <w:rPr>
-          <w:rFonts w:ascii="Times New Roman" w:eastAsia="Times New Roman" w:hAnsi="Times New Roman" w:cs="Times New Roman"/>
-          <w:lang w:val="en"/>
-        </w:rPr>
-      </w:pPr>
-      <w:r>
-        <w:rPr>
-          <w:rFonts w:ascii="Times New Roman" w:eastAsia="Times New Roman" w:hAnsi="Times New Roman" w:cs="Times New Roman"/>
-          <w:lang w:val="en"/>
-        </w:rPr>
-        <w:t xml:space="preserve">Provide a hierarchical list of files and libraries required to execute (or access) your application through a Windows 10 machine. </w:t>
-      </w:r>
+        <w:pStyle w:val="Heading2"/>
+        <w:ind w:left="720"/>
+        <w:rPr>
+          <w:b w:val="0"/>
+          <w:bCs w:val="0"/>
+          <w:sz w:val="24"/>
+          <w:szCs w:val="24"/>
+          <w:lang w:val="en"/>
+        </w:rPr>
+      </w:pPr>
     </w:p>
     <w:p>
       <w:pPr>
+        <w:pStyle w:val="Heading2"/>
+        <w:ind w:left="720"/>
+        <w:rPr>
+          <w:b w:val="0"/>
+          <w:bCs w:val="0"/>
+          <w:sz w:val="24"/>
+          <w:szCs w:val="24"/>
+          <w:lang w:val="en"/>
+        </w:rPr>
+      </w:pPr>
+      <w:r>
+        <w:rPr>
+          <w:b w:val="0"/>
+          <w:bCs w:val="0"/>
+          <w:sz w:val="24"/>
+          <w:szCs w:val="24"/>
+          <w:lang w:val="en"/>
+        </w:rPr>
+        <w:t xml:space="preserve">My program file </w:t>
+      </w:r>
+      <w:proofErr w:type="spellStart"/>
+      <w:r>
+        <w:rPr>
+          <w:b w:val="0"/>
+          <w:bCs w:val="0"/>
+          <w:sz w:val="24"/>
+          <w:szCs w:val="24"/>
+          <w:lang w:val="en"/>
+        </w:rPr>
+        <w:t>heirarchy</w:t>
+      </w:r>
+      <w:proofErr w:type="spellEnd"/>
+      <w:r>
+        <w:rPr>
+          <w:b w:val="0"/>
+          <w:bCs w:val="0"/>
+          <w:sz w:val="24"/>
+          <w:szCs w:val="24"/>
+          <w:lang w:val="en"/>
+        </w:rPr>
+        <w:t xml:space="preserve"> is quite simple and easy to understand/use.  The </w:t>
+      </w:r>
+      <w:proofErr w:type="spellStart"/>
+      <w:r>
+        <w:rPr>
+          <w:b w:val="0"/>
+          <w:bCs w:val="0"/>
+          <w:sz w:val="24"/>
+          <w:szCs w:val="24"/>
+          <w:lang w:val="en"/>
+        </w:rPr>
+        <w:t>heirarchy</w:t>
+      </w:r>
+      <w:proofErr w:type="spellEnd"/>
+      <w:r>
+        <w:rPr>
+          <w:b w:val="0"/>
+          <w:bCs w:val="0"/>
+          <w:sz w:val="24"/>
+          <w:szCs w:val="24"/>
+          <w:lang w:val="en"/>
+        </w:rPr>
+        <w:t xml:space="preserve"> looks like this.</w:t>
+      </w:r>
+    </w:p>
+    <w:p>
+      <w:pPr>
         <w:pStyle w:val="ListParagraph"/>
-        <w:numPr>
-          <w:ilvl w:val="0"/>
-          <w:numId w:val="5"/>
-        </w:numPr>
-        <w:rPr>
-          <w:rFonts w:ascii="Times New Roman" w:eastAsia="Times New Roman" w:hAnsi="Times New Roman" w:cs="Times New Roman"/>
-          <w:lang w:val="en"/>
-        </w:rPr>
-      </w:pPr>
-      <w:r>
-        <w:rPr>
-          <w:rFonts w:ascii="Times New Roman" w:eastAsia="Times New Roman" w:hAnsi="Times New Roman" w:cs="Times New Roman"/>
-          <w:lang w:val="en"/>
-        </w:rPr>
-        <w:t>Describe how the files are organized in the submission.</w:t>
+        <w:spacing w:line="240" w:lineRule="auto"/>
+        <w:rPr>
+          <w:rFonts w:ascii="Times New Roman" w:eastAsia="Times New Roman" w:hAnsi="Times New Roman" w:cs="Times New Roman"/>
+          <w:sz w:val="24"/>
+          <w:szCs w:val="24"/>
+          <w:lang w:val="en"/>
+        </w:rPr>
+      </w:pPr>
+      <w:r>
+        <w:rPr>
+          <w:rFonts w:ascii="Times New Roman" w:eastAsia="Times New Roman" w:hAnsi="Times New Roman" w:cs="Times New Roman"/>
+          <w:sz w:val="24"/>
+          <w:szCs w:val="24"/>
+          <w:lang w:val="en"/>
+        </w:rPr>
+        <w:t>Capstone</w:t>
+      </w:r>
+    </w:p>
+    <w:p>
+      <w:pPr>
+        <w:pStyle w:val="ListParagraph"/>
+        <w:spacing w:line="240" w:lineRule="auto"/>
+        <w:rPr>
+          <w:rFonts w:ascii="Times New Roman" w:eastAsia="Times New Roman" w:hAnsi="Times New Roman" w:cs="Times New Roman"/>
+          <w:sz w:val="24"/>
+          <w:szCs w:val="24"/>
+          <w:lang w:val="en"/>
+        </w:rPr>
+      </w:pPr>
+      <w:r>
+        <w:rPr>
+          <w:rFonts w:ascii="Times New Roman" w:eastAsia="Times New Roman" w:hAnsi="Times New Roman" w:cs="Times New Roman"/>
+          <w:sz w:val="24"/>
+          <w:szCs w:val="24"/>
+          <w:lang w:val="en"/>
+        </w:rPr>
+        <w:tab/>
+        <w:t>Bin</w:t>
+      </w:r>
+    </w:p>
+    <w:p>
+      <w:pPr>
+        <w:pStyle w:val="ListParagraph"/>
+        <w:spacing w:line="240" w:lineRule="auto"/>
+        <w:rPr>
+          <w:rFonts w:ascii="Times New Roman" w:eastAsia="Times New Roman" w:hAnsi="Times New Roman" w:cs="Times New Roman"/>
+          <w:sz w:val="24"/>
+          <w:szCs w:val="24"/>
+          <w:lang w:val="en"/>
+        </w:rPr>
+      </w:pPr>
+      <w:r>
+        <w:rPr>
+          <w:rFonts w:ascii="Times New Roman" w:eastAsia="Times New Roman" w:hAnsi="Times New Roman" w:cs="Times New Roman"/>
+          <w:sz w:val="24"/>
+          <w:szCs w:val="24"/>
+          <w:lang w:val="en"/>
+        </w:rPr>
+        <w:tab/>
+        <w:t>cleanedData.csv</w:t>
+      </w:r>
+    </w:p>
+    <w:p>
+      <w:pPr>
+        <w:pStyle w:val="ListParagraph"/>
+        <w:spacing w:line="240" w:lineRule="auto"/>
+        <w:rPr>
+          <w:rFonts w:ascii="Times New Roman" w:eastAsia="Times New Roman" w:hAnsi="Times New Roman" w:cs="Times New Roman"/>
+          <w:sz w:val="24"/>
+          <w:szCs w:val="24"/>
+          <w:lang w:val="en"/>
+        </w:rPr>
+      </w:pPr>
+      <w:r>
+        <w:rPr>
+          <w:rFonts w:ascii="Times New Roman" w:eastAsia="Times New Roman" w:hAnsi="Times New Roman" w:cs="Times New Roman"/>
+          <w:sz w:val="24"/>
+          <w:szCs w:val="24"/>
+          <w:lang w:val="en"/>
+        </w:rPr>
+        <w:tab/>
+      </w:r>
+      <w:proofErr w:type="spellStart"/>
+      <w:proofErr w:type="gramStart"/>
+      <w:r>
+        <w:rPr>
+          <w:rFonts w:ascii="Times New Roman" w:eastAsia="Times New Roman" w:hAnsi="Times New Roman" w:cs="Times New Roman"/>
+          <w:sz w:val="24"/>
+          <w:szCs w:val="24"/>
+          <w:lang w:val="en"/>
+        </w:rPr>
+        <w:t>main.ipynb</w:t>
+      </w:r>
+      <w:proofErr w:type="spellEnd"/>
+      <w:proofErr w:type="gramEnd"/>
+    </w:p>
+    <w:p>
+      <w:pPr>
+        <w:pStyle w:val="ListParagraph"/>
+        <w:spacing w:line="240" w:lineRule="auto"/>
+        <w:rPr>
+          <w:rFonts w:ascii="Times New Roman" w:eastAsia="Times New Roman" w:hAnsi="Times New Roman" w:cs="Times New Roman"/>
+          <w:sz w:val="24"/>
+          <w:szCs w:val="24"/>
+          <w:lang w:val="en"/>
+        </w:rPr>
+      </w:pPr>
+      <w:r>
+        <w:rPr>
+          <w:rFonts w:ascii="Times New Roman" w:eastAsia="Times New Roman" w:hAnsi="Times New Roman" w:cs="Times New Roman"/>
+          <w:sz w:val="24"/>
+          <w:szCs w:val="24"/>
+          <w:lang w:val="en"/>
+        </w:rPr>
+        <w:tab/>
+        <w:t>capstoneDocument.docx</w:t>
+      </w:r>
+    </w:p>
+    <w:p>
+      <w:pPr>
+        <w:pStyle w:val="ListParagraph"/>
+        <w:spacing w:line="240" w:lineRule="auto"/>
+        <w:rPr>
+          <w:rFonts w:ascii="Times New Roman" w:eastAsia="Times New Roman" w:hAnsi="Times New Roman" w:cs="Times New Roman"/>
+          <w:sz w:val="24"/>
+          <w:szCs w:val="24"/>
+          <w:lang w:val="en"/>
+        </w:rPr>
+      </w:pPr>
+      <w:r>
+        <w:rPr>
+          <w:rFonts w:ascii="Times New Roman" w:eastAsia="Times New Roman" w:hAnsi="Times New Roman" w:cs="Times New Roman"/>
+          <w:sz w:val="24"/>
+          <w:szCs w:val="24"/>
+          <w:lang w:val="en"/>
+        </w:rPr>
+        <w:tab/>
+      </w:r>
+      <w:proofErr w:type="spellStart"/>
+      <w:r>
+        <w:rPr>
+          <w:rFonts w:ascii="Times New Roman" w:eastAsia="Times New Roman" w:hAnsi="Times New Roman" w:cs="Times New Roman"/>
+          <w:sz w:val="24"/>
+          <w:szCs w:val="24"/>
+          <w:lang w:val="en"/>
+        </w:rPr>
+        <w:t>etc</w:t>
+      </w:r>
+      <w:proofErr w:type="spellEnd"/>
+    </w:p>
+    <w:p>
+      <w:pPr>
+        <w:pStyle w:val="ListParagraph"/>
+        <w:spacing w:line="240" w:lineRule="auto"/>
+        <w:rPr>
+          <w:rFonts w:ascii="Times New Roman" w:eastAsia="Times New Roman" w:hAnsi="Times New Roman" w:cs="Times New Roman"/>
+          <w:sz w:val="24"/>
+          <w:szCs w:val="24"/>
+          <w:lang w:val="en"/>
+        </w:rPr>
+      </w:pPr>
+      <w:r>
+        <w:rPr>
+          <w:rFonts w:ascii="Times New Roman" w:eastAsia="Times New Roman" w:hAnsi="Times New Roman" w:cs="Times New Roman"/>
+          <w:sz w:val="24"/>
+          <w:szCs w:val="24"/>
+          <w:lang w:val="en"/>
+        </w:rPr>
+        <w:lastRenderedPageBreak/>
+        <w:tab/>
+        <w:t>lib</w:t>
+      </w:r>
+    </w:p>
+    <w:p>
+      <w:pPr>
+        <w:pStyle w:val="ListParagraph"/>
+        <w:spacing w:line="240" w:lineRule="auto"/>
+        <w:rPr>
+          <w:rFonts w:ascii="Times New Roman" w:eastAsia="Times New Roman" w:hAnsi="Times New Roman" w:cs="Times New Roman"/>
+          <w:sz w:val="24"/>
+          <w:szCs w:val="24"/>
+          <w:lang w:val="en"/>
+        </w:rPr>
+      </w:pPr>
+      <w:r>
+        <w:rPr>
+          <w:rFonts w:ascii="Times New Roman" w:eastAsia="Times New Roman" w:hAnsi="Times New Roman" w:cs="Times New Roman"/>
+          <w:sz w:val="24"/>
+          <w:szCs w:val="24"/>
+          <w:lang w:val="en"/>
+        </w:rPr>
+        <w:tab/>
+      </w:r>
+      <w:proofErr w:type="spellStart"/>
+      <w:r>
+        <w:rPr>
+          <w:rFonts w:ascii="Times New Roman" w:eastAsia="Times New Roman" w:hAnsi="Times New Roman" w:cs="Times New Roman"/>
+          <w:sz w:val="24"/>
+          <w:szCs w:val="24"/>
+          <w:lang w:val="en"/>
+        </w:rPr>
+        <w:t>pyencv.cfg</w:t>
+      </w:r>
+      <w:proofErr w:type="spellEnd"/>
+    </w:p>
+    <w:p>
+      <w:pPr>
+        <w:pStyle w:val="ListParagraph"/>
+        <w:spacing w:line="240" w:lineRule="auto"/>
+        <w:rPr>
+          <w:rFonts w:ascii="Times New Roman" w:eastAsia="Times New Roman" w:hAnsi="Times New Roman" w:cs="Times New Roman"/>
+          <w:sz w:val="24"/>
+          <w:szCs w:val="24"/>
+          <w:lang w:val="en"/>
+        </w:rPr>
+      </w:pPr>
+      <w:r>
+        <w:rPr>
+          <w:rFonts w:ascii="Times New Roman" w:eastAsia="Times New Roman" w:hAnsi="Times New Roman" w:cs="Times New Roman"/>
+          <w:sz w:val="24"/>
+          <w:szCs w:val="24"/>
+          <w:lang w:val="en"/>
+        </w:rPr>
+        <w:tab/>
+        <w:t>share</w:t>
+      </w:r>
+    </w:p>
+    <w:p>
+      <w:pPr>
+        <w:pStyle w:val="ListParagraph"/>
+        <w:spacing w:line="240" w:lineRule="auto"/>
+        <w:rPr>
+          <w:rFonts w:ascii="Times New Roman" w:eastAsia="Times New Roman" w:hAnsi="Times New Roman" w:cs="Times New Roman"/>
+          <w:sz w:val="24"/>
+          <w:szCs w:val="24"/>
+          <w:lang w:val="en"/>
+        </w:rPr>
+      </w:pPr>
+    </w:p>
+    <w:p>
+      <w:pPr>
+        <w:pStyle w:val="ListParagraph"/>
+        <w:spacing w:line="480" w:lineRule="auto"/>
+        <w:rPr>
+          <w:rFonts w:ascii="Times New Roman" w:eastAsia="Times New Roman" w:hAnsi="Times New Roman" w:cs="Times New Roman"/>
+          <w:sz w:val="24"/>
+          <w:szCs w:val="24"/>
+          <w:lang w:val="en"/>
+        </w:rPr>
+      </w:pPr>
+      <w:r>
+        <w:rPr>
+          <w:rFonts w:ascii="Times New Roman" w:eastAsia="Times New Roman" w:hAnsi="Times New Roman" w:cs="Times New Roman"/>
+          <w:sz w:val="24"/>
+          <w:szCs w:val="24"/>
+          <w:lang w:val="en"/>
+        </w:rPr>
+        <w:t xml:space="preserve">Most of the files in the Capstone parent file are files associated with </w:t>
+      </w:r>
+      <w:proofErr w:type="spellStart"/>
+      <w:r>
+        <w:rPr>
+          <w:rFonts w:ascii="Times New Roman" w:eastAsia="Times New Roman" w:hAnsi="Times New Roman" w:cs="Times New Roman"/>
+          <w:sz w:val="24"/>
+          <w:szCs w:val="24"/>
+          <w:lang w:val="en"/>
+        </w:rPr>
+        <w:t>jupyter</w:t>
+      </w:r>
+      <w:proofErr w:type="spellEnd"/>
+      <w:r>
+        <w:rPr>
+          <w:rFonts w:ascii="Times New Roman" w:eastAsia="Times New Roman" w:hAnsi="Times New Roman" w:cs="Times New Roman"/>
+          <w:sz w:val="24"/>
+          <w:szCs w:val="24"/>
+          <w:lang w:val="en"/>
+        </w:rPr>
+        <w:t xml:space="preserve"> notebook which I used to code the program or my virtual environment that I created the project in.</w:t>
+      </w:r>
+    </w:p>
+    <w:p>
+      <w:pPr>
+        <w:pStyle w:val="ListParagraph"/>
+        <w:spacing w:line="480" w:lineRule="auto"/>
+        <w:rPr>
+          <w:rFonts w:ascii="Times New Roman" w:eastAsia="Times New Roman" w:hAnsi="Times New Roman" w:cs="Times New Roman"/>
+          <w:sz w:val="24"/>
+          <w:szCs w:val="24"/>
+          <w:lang w:val="en"/>
+        </w:rPr>
+      </w:pPr>
+      <w:r>
+        <w:rPr>
+          <w:rFonts w:ascii="Times New Roman" w:eastAsia="Times New Roman" w:hAnsi="Times New Roman" w:cs="Times New Roman"/>
+          <w:sz w:val="24"/>
+          <w:szCs w:val="24"/>
+          <w:lang w:val="en"/>
+        </w:rPr>
+        <w:t xml:space="preserve">The files that are needed for the program to run are the </w:t>
+      </w:r>
+      <w:proofErr w:type="spellStart"/>
+      <w:r>
+        <w:rPr>
+          <w:rFonts w:ascii="Times New Roman" w:eastAsia="Times New Roman" w:hAnsi="Times New Roman" w:cs="Times New Roman"/>
+          <w:sz w:val="24"/>
+          <w:szCs w:val="24"/>
+          <w:lang w:val="en"/>
+        </w:rPr>
+        <w:t>cleanedData</w:t>
+      </w:r>
+      <w:proofErr w:type="spellEnd"/>
+      <w:r>
+        <w:rPr>
+          <w:rFonts w:ascii="Times New Roman" w:eastAsia="Times New Roman" w:hAnsi="Times New Roman" w:cs="Times New Roman"/>
+          <w:sz w:val="24"/>
+          <w:szCs w:val="24"/>
+          <w:lang w:val="en"/>
+        </w:rPr>
+        <w:t xml:space="preserve"> file and the main file.  The files are all stored under one main folder called Capstone.</w:t>
+      </w:r>
+    </w:p>
+    <w:p>
+      <w:pPr>
+        <w:pStyle w:val="ListParagraph"/>
+        <w:spacing w:line="240" w:lineRule="auto"/>
+        <w:rPr>
+          <w:rFonts w:ascii="Times New Roman" w:eastAsia="Times New Roman" w:hAnsi="Times New Roman" w:cs="Times New Roman"/>
+          <w:sz w:val="24"/>
+          <w:szCs w:val="24"/>
+          <w:lang w:val="en"/>
+        </w:rPr>
+      </w:pPr>
+      <w:r>
+        <w:rPr>
+          <w:rFonts w:ascii="Times New Roman" w:eastAsia="Times New Roman" w:hAnsi="Times New Roman" w:cs="Times New Roman"/>
+          <w:sz w:val="24"/>
+          <w:szCs w:val="24"/>
+          <w:lang w:val="en"/>
+        </w:rPr>
+        <w:tab/>
       </w:r>
     </w:p>
     <w:p>
@@ -5160,59 +5497,435 @@
         <w:pStyle w:val="ListParagraph"/>
         <w:numPr>
           <w:ilvl w:val="0"/>
-          <w:numId w:val="4"/>
+          <w:numId w:val="115"/>
         </w:numPr>
-        <w:rPr>
-          <w:rFonts w:ascii="Times New Roman" w:eastAsia="Times New Roman" w:hAnsi="Times New Roman" w:cs="Times New Roman"/>
-          <w:lang w:val="en"/>
-        </w:rPr>
-      </w:pPr>
-      <w:r>
-        <w:rPr>
-          <w:rFonts w:ascii="Times New Roman" w:eastAsia="Times New Roman" w:hAnsi="Times New Roman" w:cs="Times New Roman"/>
-          <w:lang w:val="en"/>
-        </w:rPr>
-        <w:t xml:space="preserve">Include an enumerated (steps 1, 2, 3, etc.) guide to execute and use your application. </w:t>
-      </w:r>
+        <w:spacing w:line="240" w:lineRule="auto"/>
+        <w:rPr>
+          <w:rFonts w:ascii="Times New Roman" w:eastAsia="Times New Roman" w:hAnsi="Times New Roman" w:cs="Times New Roman"/>
+          <w:sz w:val="24"/>
+          <w:szCs w:val="24"/>
+          <w:lang w:val="en"/>
+        </w:rPr>
+      </w:pPr>
+      <w:r>
+        <w:rPr>
+          <w:rFonts w:ascii="Times New Roman" w:eastAsia="Times New Roman" w:hAnsi="Times New Roman" w:cs="Times New Roman"/>
+          <w:sz w:val="24"/>
+          <w:szCs w:val="24"/>
+          <w:lang w:val="en"/>
+        </w:rPr>
+        <w:t xml:space="preserve">Install the correct libraries on your </w:t>
+      </w:r>
+      <w:proofErr w:type="gramStart"/>
+      <w:r>
+        <w:rPr>
+          <w:rFonts w:ascii="Times New Roman" w:eastAsia="Times New Roman" w:hAnsi="Times New Roman" w:cs="Times New Roman"/>
+          <w:sz w:val="24"/>
+          <w:szCs w:val="24"/>
+          <w:lang w:val="en"/>
+        </w:rPr>
+        <w:t>computer</w:t>
+      </w:r>
+      <w:proofErr w:type="gramEnd"/>
     </w:p>
     <w:p>
       <w:pPr>
         <w:pStyle w:val="ListParagraph"/>
         <w:numPr>
-          <w:ilvl w:val="1"/>
-          <w:numId w:val="4"/>
+          <w:ilvl w:val="0"/>
+          <w:numId w:val="116"/>
         </w:numPr>
-        <w:rPr>
-          <w:rFonts w:ascii="Times New Roman" w:eastAsia="Times New Roman" w:hAnsi="Times New Roman" w:cs="Times New Roman"/>
-          <w:lang w:val="en"/>
-        </w:rPr>
-      </w:pPr>
-      <w:r>
-        <w:rPr>
-          <w:rFonts w:ascii="Times New Roman" w:eastAsia="Times New Roman" w:hAnsi="Times New Roman" w:cs="Times New Roman"/>
-          <w:lang w:val="en"/>
-        </w:rPr>
-        <w:t xml:space="preserve">Include instructions for downloading and installing any necessary software or libraries. </w:t>
+        <w:spacing w:line="240" w:lineRule="auto"/>
+        <w:rPr>
+          <w:rFonts w:ascii="Times New Roman" w:eastAsia="Times New Roman" w:hAnsi="Times New Roman" w:cs="Times New Roman"/>
+          <w:sz w:val="24"/>
+          <w:szCs w:val="24"/>
+          <w:lang w:val="en"/>
+        </w:rPr>
+      </w:pPr>
+      <w:r>
+        <w:rPr>
+          <w:rFonts w:ascii="Times New Roman" w:eastAsia="Times New Roman" w:hAnsi="Times New Roman" w:cs="Times New Roman"/>
+          <w:sz w:val="24"/>
+          <w:szCs w:val="24"/>
+          <w:lang w:val="en"/>
+        </w:rPr>
+        <w:t>Python 3</w:t>
       </w:r>
     </w:p>
     <w:p>
       <w:pPr>
         <w:pStyle w:val="ListParagraph"/>
         <w:numPr>
-          <w:ilvl w:val="1"/>
-          <w:numId w:val="4"/>
+          <w:ilvl w:val="0"/>
+          <w:numId w:val="116"/>
         </w:numPr>
-        <w:rPr>
-          <w:rFonts w:ascii="Times New Roman" w:eastAsia="Times New Roman" w:hAnsi="Times New Roman" w:cs="Times New Roman"/>
-          <w:lang w:val="en"/>
-        </w:rPr>
-      </w:pPr>
-      <w:r>
-        <w:rPr>
-          <w:rFonts w:ascii="Times New Roman" w:eastAsia="Times New Roman" w:hAnsi="Times New Roman" w:cs="Times New Roman"/>
-          <w:lang w:val="en"/>
-        </w:rPr>
-        <w:t>Your application will be considered “user-friendly” if the evaluator successfully executes and uses your application on a Windows 10 machine following your instructions.</w:t>
+        <w:spacing w:line="240" w:lineRule="auto"/>
+        <w:rPr>
+          <w:rFonts w:ascii="Times New Roman" w:eastAsia="Times New Roman" w:hAnsi="Times New Roman" w:cs="Times New Roman"/>
+          <w:sz w:val="24"/>
+          <w:szCs w:val="24"/>
+          <w:lang w:val="en"/>
+        </w:rPr>
+      </w:pPr>
+      <w:r>
+        <w:rPr>
+          <w:rFonts w:ascii="Times New Roman" w:eastAsia="Times New Roman" w:hAnsi="Times New Roman" w:cs="Times New Roman"/>
+          <w:sz w:val="24"/>
+          <w:szCs w:val="24"/>
+          <w:lang w:val="en"/>
+        </w:rPr>
+        <w:t>Pip</w:t>
+      </w:r>
+    </w:p>
+    <w:p>
+      <w:pPr>
+        <w:pStyle w:val="ListParagraph"/>
+        <w:numPr>
+          <w:ilvl w:val="0"/>
+          <w:numId w:val="116"/>
+        </w:numPr>
+        <w:spacing w:line="240" w:lineRule="auto"/>
+        <w:rPr>
+          <w:rFonts w:ascii="Times New Roman" w:eastAsia="Times New Roman" w:hAnsi="Times New Roman" w:cs="Times New Roman"/>
+          <w:sz w:val="24"/>
+          <w:szCs w:val="24"/>
+          <w:lang w:val="en"/>
+        </w:rPr>
+      </w:pPr>
+      <w:r>
+        <w:rPr>
+          <w:rFonts w:ascii="Times New Roman" w:eastAsia="Times New Roman" w:hAnsi="Times New Roman" w:cs="Times New Roman"/>
+          <w:sz w:val="24"/>
+          <w:szCs w:val="24"/>
+          <w:lang w:val="en"/>
+        </w:rPr>
+        <w:t>Matplotlib</w:t>
+      </w:r>
+    </w:p>
+    <w:p>
+      <w:pPr>
+        <w:pStyle w:val="ListParagraph"/>
+        <w:numPr>
+          <w:ilvl w:val="0"/>
+          <w:numId w:val="116"/>
+        </w:numPr>
+        <w:spacing w:line="240" w:lineRule="auto"/>
+        <w:rPr>
+          <w:rFonts w:ascii="Times New Roman" w:eastAsia="Times New Roman" w:hAnsi="Times New Roman" w:cs="Times New Roman"/>
+          <w:sz w:val="24"/>
+          <w:szCs w:val="24"/>
+          <w:lang w:val="en"/>
+        </w:rPr>
+      </w:pPr>
+      <w:proofErr w:type="spellStart"/>
+      <w:r>
+        <w:rPr>
+          <w:rFonts w:ascii="Times New Roman" w:eastAsia="Times New Roman" w:hAnsi="Times New Roman" w:cs="Times New Roman"/>
+          <w:sz w:val="24"/>
+          <w:szCs w:val="24"/>
+          <w:lang w:val="en"/>
+        </w:rPr>
+        <w:t>Sklearn</w:t>
+      </w:r>
+      <w:proofErr w:type="spellEnd"/>
+    </w:p>
+    <w:p>
+      <w:pPr>
+        <w:pStyle w:val="ListParagraph"/>
+        <w:numPr>
+          <w:ilvl w:val="0"/>
+          <w:numId w:val="116"/>
+        </w:numPr>
+        <w:spacing w:line="240" w:lineRule="auto"/>
+        <w:rPr>
+          <w:rFonts w:ascii="Times New Roman" w:eastAsia="Times New Roman" w:hAnsi="Times New Roman" w:cs="Times New Roman"/>
+          <w:sz w:val="24"/>
+          <w:szCs w:val="24"/>
+          <w:lang w:val="en"/>
+        </w:rPr>
+      </w:pPr>
+      <w:r>
+        <w:rPr>
+          <w:rFonts w:ascii="Times New Roman" w:eastAsia="Times New Roman" w:hAnsi="Times New Roman" w:cs="Times New Roman"/>
+          <w:sz w:val="24"/>
+          <w:szCs w:val="24"/>
+          <w:lang w:val="en"/>
+        </w:rPr>
+        <w:t>Pandas</w:t>
+      </w:r>
+    </w:p>
+    <w:p>
+      <w:pPr>
+        <w:pStyle w:val="ListParagraph"/>
+        <w:numPr>
+          <w:ilvl w:val="0"/>
+          <w:numId w:val="116"/>
+        </w:numPr>
+        <w:spacing w:line="240" w:lineRule="auto"/>
+        <w:rPr>
+          <w:rFonts w:ascii="Times New Roman" w:eastAsia="Times New Roman" w:hAnsi="Times New Roman" w:cs="Times New Roman"/>
+          <w:sz w:val="24"/>
+          <w:szCs w:val="24"/>
+          <w:lang w:val="en"/>
+        </w:rPr>
+      </w:pPr>
+      <w:r>
+        <w:rPr>
+          <w:rFonts w:ascii="Times New Roman" w:eastAsia="Times New Roman" w:hAnsi="Times New Roman" w:cs="Times New Roman"/>
+          <w:sz w:val="24"/>
+          <w:szCs w:val="24"/>
+          <w:lang w:val="en"/>
+        </w:rPr>
+        <w:t>Seaborn</w:t>
+      </w:r>
+    </w:p>
+    <w:p>
+      <w:pPr>
+        <w:pStyle w:val="ListParagraph"/>
+        <w:numPr>
+          <w:ilvl w:val="0"/>
+          <w:numId w:val="116"/>
+        </w:numPr>
+        <w:spacing w:line="240" w:lineRule="auto"/>
+        <w:rPr>
+          <w:rFonts w:ascii="Times New Roman" w:eastAsia="Times New Roman" w:hAnsi="Times New Roman" w:cs="Times New Roman"/>
+          <w:sz w:val="24"/>
+          <w:szCs w:val="24"/>
+          <w:lang w:val="en"/>
+        </w:rPr>
+      </w:pPr>
+      <w:proofErr w:type="spellStart"/>
+      <w:r>
+        <w:rPr>
+          <w:rFonts w:ascii="Times New Roman" w:eastAsia="Times New Roman" w:hAnsi="Times New Roman" w:cs="Times New Roman"/>
+          <w:sz w:val="24"/>
+          <w:szCs w:val="24"/>
+          <w:lang w:val="en"/>
+        </w:rPr>
+        <w:t>Numpy</w:t>
+      </w:r>
+      <w:proofErr w:type="spellEnd"/>
+    </w:p>
+    <w:p>
+      <w:pPr>
+        <w:pStyle w:val="ListParagraph"/>
+        <w:numPr>
+          <w:ilvl w:val="0"/>
+          <w:numId w:val="116"/>
+        </w:numPr>
+        <w:spacing w:line="240" w:lineRule="auto"/>
+        <w:rPr>
+          <w:rFonts w:ascii="Times New Roman" w:eastAsia="Times New Roman" w:hAnsi="Times New Roman" w:cs="Times New Roman"/>
+          <w:sz w:val="24"/>
+          <w:szCs w:val="24"/>
+          <w:lang w:val="en"/>
+        </w:rPr>
+      </w:pPr>
+      <w:proofErr w:type="spellStart"/>
+      <w:r>
+        <w:rPr>
+          <w:rFonts w:ascii="Times New Roman" w:eastAsia="Times New Roman" w:hAnsi="Times New Roman" w:cs="Times New Roman"/>
+          <w:sz w:val="24"/>
+          <w:szCs w:val="24"/>
+          <w:lang w:val="en"/>
+        </w:rPr>
+        <w:t>Jupyter</w:t>
+      </w:r>
+      <w:proofErr w:type="spellEnd"/>
+      <w:r>
+        <w:rPr>
+          <w:rFonts w:ascii="Times New Roman" w:eastAsia="Times New Roman" w:hAnsi="Times New Roman" w:cs="Times New Roman"/>
+          <w:sz w:val="24"/>
+          <w:szCs w:val="24"/>
+          <w:lang w:val="en"/>
+        </w:rPr>
+        <w:t xml:space="preserve"> notebook</w:t>
+      </w:r>
+    </w:p>
+    <w:p>
+      <w:pPr>
+        <w:pStyle w:val="ListParagraph"/>
+        <w:numPr>
+          <w:ilvl w:val="0"/>
+          <w:numId w:val="115"/>
+        </w:numPr>
+        <w:spacing w:line="240" w:lineRule="auto"/>
+        <w:rPr>
+          <w:rFonts w:ascii="Times New Roman" w:eastAsia="Times New Roman" w:hAnsi="Times New Roman" w:cs="Times New Roman"/>
+          <w:sz w:val="24"/>
+          <w:szCs w:val="24"/>
+          <w:lang w:val="en"/>
+        </w:rPr>
+      </w:pPr>
+      <w:r>
+        <w:rPr>
+          <w:rFonts w:ascii="Times New Roman" w:eastAsia="Times New Roman" w:hAnsi="Times New Roman" w:cs="Times New Roman"/>
+          <w:sz w:val="24"/>
+          <w:szCs w:val="24"/>
+          <w:lang w:val="en"/>
+        </w:rPr>
+        <w:t xml:space="preserve">Using command prompt go to the correct directory “Capstone”. </w:t>
+      </w:r>
+    </w:p>
+    <w:p>
+      <w:pPr>
+        <w:pStyle w:val="ListParagraph"/>
+        <w:numPr>
+          <w:ilvl w:val="0"/>
+          <w:numId w:val="115"/>
+        </w:numPr>
+        <w:spacing w:line="240" w:lineRule="auto"/>
+        <w:rPr>
+          <w:rFonts w:ascii="Times New Roman" w:eastAsia="Times New Roman" w:hAnsi="Times New Roman" w:cs="Times New Roman"/>
+          <w:sz w:val="24"/>
+          <w:szCs w:val="24"/>
+          <w:lang w:val="en"/>
+        </w:rPr>
+      </w:pPr>
+      <w:r>
+        <w:rPr>
+          <w:rFonts w:ascii="Times New Roman" w:eastAsia="Times New Roman" w:hAnsi="Times New Roman" w:cs="Times New Roman"/>
+          <w:sz w:val="24"/>
+          <w:szCs w:val="24"/>
+          <w:lang w:val="en"/>
+        </w:rPr>
+        <w:t>Run the command “</w:t>
+      </w:r>
+      <w:proofErr w:type="spellStart"/>
+      <w:r>
+        <w:rPr>
+          <w:rFonts w:ascii="Times New Roman" w:eastAsia="Times New Roman" w:hAnsi="Times New Roman" w:cs="Times New Roman"/>
+          <w:sz w:val="24"/>
+          <w:szCs w:val="24"/>
+          <w:lang w:val="en"/>
+        </w:rPr>
+        <w:t>jupyter</w:t>
+      </w:r>
+      <w:proofErr w:type="spellEnd"/>
+      <w:r>
+        <w:rPr>
+          <w:rFonts w:ascii="Times New Roman" w:eastAsia="Times New Roman" w:hAnsi="Times New Roman" w:cs="Times New Roman"/>
+          <w:sz w:val="24"/>
+          <w:szCs w:val="24"/>
+          <w:lang w:val="en"/>
+        </w:rPr>
+        <w:t xml:space="preserve"> notebook” to launch the notebook.</w:t>
+      </w:r>
+    </w:p>
+    <w:p>
+      <w:pPr>
+        <w:pStyle w:val="ListParagraph"/>
+        <w:numPr>
+          <w:ilvl w:val="0"/>
+          <w:numId w:val="115"/>
+        </w:numPr>
+        <w:spacing w:line="240" w:lineRule="auto"/>
+        <w:rPr>
+          <w:rFonts w:ascii="Times New Roman" w:eastAsia="Times New Roman" w:hAnsi="Times New Roman" w:cs="Times New Roman"/>
+          <w:sz w:val="24"/>
+          <w:szCs w:val="24"/>
+          <w:lang w:val="en"/>
+        </w:rPr>
+      </w:pPr>
+      <w:r>
+        <w:rPr>
+          <w:rFonts w:ascii="Times New Roman" w:eastAsia="Times New Roman" w:hAnsi="Times New Roman" w:cs="Times New Roman"/>
+          <w:sz w:val="24"/>
+          <w:szCs w:val="24"/>
+          <w:lang w:val="en"/>
+        </w:rPr>
+        <w:t xml:space="preserve">Starting in the top module where </w:t>
+      </w:r>
+      <w:proofErr w:type="gramStart"/>
+      <w:r>
+        <w:rPr>
+          <w:rFonts w:ascii="Times New Roman" w:eastAsia="Times New Roman" w:hAnsi="Times New Roman" w:cs="Times New Roman"/>
+          <w:sz w:val="24"/>
+          <w:szCs w:val="24"/>
+          <w:lang w:val="en"/>
+        </w:rPr>
+        <w:t>all of</w:t>
+      </w:r>
+      <w:proofErr w:type="gramEnd"/>
+      <w:r>
+        <w:rPr>
+          <w:rFonts w:ascii="Times New Roman" w:eastAsia="Times New Roman" w:hAnsi="Times New Roman" w:cs="Times New Roman"/>
+          <w:sz w:val="24"/>
+          <w:szCs w:val="24"/>
+          <w:lang w:val="en"/>
+        </w:rPr>
+        <w:t xml:space="preserve"> the import statements are, click run.  Continue clicking run for every portion of code through the notebook.</w:t>
+      </w:r>
+    </w:p>
+    <w:p>
+      <w:pPr>
+        <w:pStyle w:val="ListParagraph"/>
+        <w:numPr>
+          <w:ilvl w:val="0"/>
+          <w:numId w:val="115"/>
+        </w:numPr>
+        <w:spacing w:line="240" w:lineRule="auto"/>
+        <w:rPr>
+          <w:rFonts w:ascii="Times New Roman" w:eastAsia="Times New Roman" w:hAnsi="Times New Roman" w:cs="Times New Roman"/>
+          <w:sz w:val="24"/>
+          <w:szCs w:val="24"/>
+          <w:lang w:val="en"/>
+        </w:rPr>
+      </w:pPr>
+      <w:r>
+        <w:rPr>
+          <w:rFonts w:ascii="Times New Roman" w:eastAsia="Times New Roman" w:hAnsi="Times New Roman" w:cs="Times New Roman"/>
+          <w:sz w:val="24"/>
+          <w:szCs w:val="24"/>
+          <w:lang w:val="en"/>
+        </w:rPr>
+        <w:t xml:space="preserve">When run the second to last portion of code you will be asked to enter the information on the property you are prediction the value </w:t>
+      </w:r>
+      <w:proofErr w:type="gramStart"/>
+      <w:r>
+        <w:rPr>
+          <w:rFonts w:ascii="Times New Roman" w:eastAsia="Times New Roman" w:hAnsi="Times New Roman" w:cs="Times New Roman"/>
+          <w:sz w:val="24"/>
+          <w:szCs w:val="24"/>
+          <w:lang w:val="en"/>
+        </w:rPr>
+        <w:t>of .</w:t>
+      </w:r>
+      <w:proofErr w:type="gramEnd"/>
+      <w:r>
+        <w:rPr>
+          <w:rFonts w:ascii="Times New Roman" w:eastAsia="Times New Roman" w:hAnsi="Times New Roman" w:cs="Times New Roman"/>
+          <w:sz w:val="24"/>
+          <w:szCs w:val="24"/>
+          <w:lang w:val="en"/>
+        </w:rPr>
+        <w:t xml:space="preserve"> Enter the appropriate information using no dollar signs or symbols only integers. </w:t>
+      </w:r>
+    </w:p>
+    <w:p>
+      <w:pPr>
+        <w:pStyle w:val="ListParagraph"/>
+        <w:numPr>
+          <w:ilvl w:val="0"/>
+          <w:numId w:val="115"/>
+        </w:numPr>
+        <w:spacing w:line="240" w:lineRule="auto"/>
+        <w:rPr>
+          <w:rFonts w:ascii="Times New Roman" w:eastAsia="Times New Roman" w:hAnsi="Times New Roman" w:cs="Times New Roman"/>
+          <w:sz w:val="24"/>
+          <w:szCs w:val="24"/>
+          <w:lang w:val="en"/>
+        </w:rPr>
+      </w:pPr>
+      <w:r>
+        <w:rPr>
+          <w:rFonts w:ascii="Times New Roman" w:eastAsia="Times New Roman" w:hAnsi="Times New Roman" w:cs="Times New Roman"/>
+          <w:sz w:val="24"/>
+          <w:szCs w:val="24"/>
+          <w:lang w:val="en"/>
+        </w:rPr>
+        <w:t>Then run the last section of code and you will be given the price estimate for the information you put in.</w:t>
       </w:r>
     </w:p>
     <w:p>
@@ -5241,62 +5954,162 @@
     </w:p>
     <w:p>
       <w:pPr>
-        <w:pStyle w:val="ListParagraph"/>
-        <w:numPr>
-          <w:ilvl w:val="0"/>
-          <w:numId w:val="3"/>
-        </w:numPr>
-        <w:rPr>
-          <w:rFonts w:ascii="Times New Roman" w:eastAsia="Times New Roman" w:hAnsi="Times New Roman" w:cs="Times New Roman"/>
-          <w:lang w:val="en"/>
-        </w:rPr>
-      </w:pPr>
-      <w:r>
-        <w:rPr>
-          <w:rFonts w:ascii="Times New Roman" w:eastAsia="Times New Roman" w:hAnsi="Times New Roman" w:cs="Times New Roman"/>
-          <w:lang w:val="en"/>
-        </w:rPr>
-        <w:t xml:space="preserve">Describe how your previous experience (academic or professional) readied you for this project. </w:t>
-      </w:r>
-    </w:p>
-    <w:p>
-      <w:pPr>
-        <w:pStyle w:val="ListParagraph"/>
-        <w:numPr>
-          <w:ilvl w:val="0"/>
-          <w:numId w:val="3"/>
-        </w:numPr>
-        <w:rPr>
-          <w:rFonts w:ascii="Times New Roman" w:eastAsia="Times New Roman" w:hAnsi="Times New Roman" w:cs="Times New Roman"/>
-          <w:lang w:val="en"/>
-        </w:rPr>
-      </w:pPr>
-      <w:r>
-        <w:rPr>
-          <w:rFonts w:ascii="Times New Roman" w:eastAsia="Times New Roman" w:hAnsi="Times New Roman" w:cs="Times New Roman"/>
-          <w:lang w:val="en"/>
-        </w:rPr>
-        <w:t xml:space="preserve">Describe any additional learning or resources needed to complete this project. </w:t>
-      </w:r>
-    </w:p>
-    <w:p>
-      <w:pPr>
-        <w:pStyle w:val="ListParagraph"/>
-        <w:numPr>
-          <w:ilvl w:val="0"/>
-          <w:numId w:val="3"/>
-        </w:numPr>
-        <w:rPr>
-          <w:rFonts w:ascii="Times New Roman" w:eastAsia="Times New Roman" w:hAnsi="Times New Roman" w:cs="Times New Roman"/>
-          <w:lang w:val="en"/>
-        </w:rPr>
-      </w:pPr>
-      <w:r>
-        <w:rPr>
-          <w:rFonts w:ascii="Times New Roman" w:eastAsia="Times New Roman" w:hAnsi="Times New Roman" w:cs="Times New Roman"/>
-          <w:lang w:val="en"/>
-        </w:rPr>
-        <w:t>Describe how this experience contributed to your concept of lifelong learning.</w:t>
+        <w:spacing w:line="480" w:lineRule="auto"/>
+        <w:ind w:left="360"/>
+        <w:rPr>
+          <w:rFonts w:ascii="Times New Roman" w:eastAsia="Times New Roman" w:hAnsi="Times New Roman" w:cs="Times New Roman"/>
+          <w:sz w:val="24"/>
+          <w:szCs w:val="24"/>
+          <w:lang w:val="en"/>
+        </w:rPr>
+      </w:pPr>
+      <w:r>
+        <w:rPr>
+          <w:rFonts w:ascii="Times New Roman" w:eastAsia="Times New Roman" w:hAnsi="Times New Roman" w:cs="Times New Roman"/>
+          <w:sz w:val="24"/>
+          <w:szCs w:val="24"/>
+          <w:lang w:val="en"/>
+        </w:rPr>
+        <w:t xml:space="preserve">My previous experiences very much prepared me for this project.  The classes at my previous college taught me all I needed to know about programming in python to complete this course.  My own personal learning </w:t>
+      </w:r>
+      <w:proofErr w:type="spellStart"/>
+      <w:r>
+        <w:rPr>
+          <w:rFonts w:ascii="Times New Roman" w:eastAsia="Times New Roman" w:hAnsi="Times New Roman" w:cs="Times New Roman"/>
+          <w:sz w:val="24"/>
+          <w:szCs w:val="24"/>
+          <w:lang w:val="en"/>
+        </w:rPr>
+        <w:t>journy</w:t>
+      </w:r>
+      <w:proofErr w:type="spellEnd"/>
+      <w:r>
+        <w:rPr>
+          <w:rFonts w:ascii="Times New Roman" w:eastAsia="Times New Roman" w:hAnsi="Times New Roman" w:cs="Times New Roman"/>
+          <w:sz w:val="24"/>
+          <w:szCs w:val="24"/>
+          <w:lang w:val="en"/>
+        </w:rPr>
+        <w:t xml:space="preserve"> on machine learning and the projects I have completed in my free time on the subject helped me so much in putting together this project.  </w:t>
+      </w:r>
+      <w:proofErr w:type="gramStart"/>
+      <w:r>
+        <w:rPr>
+          <w:rFonts w:ascii="Times New Roman" w:eastAsia="Times New Roman" w:hAnsi="Times New Roman" w:cs="Times New Roman"/>
+          <w:sz w:val="24"/>
+          <w:szCs w:val="24"/>
+          <w:lang w:val="en"/>
+        </w:rPr>
+        <w:t>Also</w:t>
+      </w:r>
+      <w:proofErr w:type="gramEnd"/>
+      <w:r>
+        <w:rPr>
+          <w:rFonts w:ascii="Times New Roman" w:eastAsia="Times New Roman" w:hAnsi="Times New Roman" w:cs="Times New Roman"/>
+          <w:sz w:val="24"/>
+          <w:szCs w:val="24"/>
+          <w:lang w:val="en"/>
+        </w:rPr>
+        <w:t xml:space="preserve"> the </w:t>
+      </w:r>
+      <w:r>
+        <w:rPr>
+          <w:rFonts w:ascii="Times New Roman" w:eastAsia="Times New Roman" w:hAnsi="Times New Roman" w:cs="Times New Roman"/>
+          <w:sz w:val="24"/>
+          <w:szCs w:val="24"/>
+          <w:lang w:val="en"/>
+        </w:rPr>
+        <w:lastRenderedPageBreak/>
+        <w:t xml:space="preserve">previous classes here at WGU helped me with this project because they all taught me great computer science fundamentals which I was able to implement in this project.  Because of </w:t>
+      </w:r>
+      <w:proofErr w:type="gramStart"/>
+      <w:r>
+        <w:rPr>
+          <w:rFonts w:ascii="Times New Roman" w:eastAsia="Times New Roman" w:hAnsi="Times New Roman" w:cs="Times New Roman"/>
+          <w:sz w:val="24"/>
+          <w:szCs w:val="24"/>
+          <w:lang w:val="en"/>
+        </w:rPr>
+        <w:t>all of</w:t>
+      </w:r>
+      <w:proofErr w:type="gramEnd"/>
+      <w:r>
+        <w:rPr>
+          <w:rFonts w:ascii="Times New Roman" w:eastAsia="Times New Roman" w:hAnsi="Times New Roman" w:cs="Times New Roman"/>
+          <w:sz w:val="24"/>
+          <w:szCs w:val="24"/>
+          <w:lang w:val="en"/>
+        </w:rPr>
+        <w:t xml:space="preserve"> my previous experience there was no need for me to use any outside learning resources.  This project </w:t>
+      </w:r>
+      <w:proofErr w:type="spellStart"/>
+      <w:r>
+        <w:rPr>
+          <w:rFonts w:ascii="Times New Roman" w:eastAsia="Times New Roman" w:hAnsi="Times New Roman" w:cs="Times New Roman"/>
+          <w:sz w:val="24"/>
+          <w:szCs w:val="24"/>
+          <w:lang w:val="en"/>
+        </w:rPr>
+        <w:t>contibuted</w:t>
+      </w:r>
+      <w:proofErr w:type="spellEnd"/>
+      <w:r>
+        <w:rPr>
+          <w:rFonts w:ascii="Times New Roman" w:eastAsia="Times New Roman" w:hAnsi="Times New Roman" w:cs="Times New Roman"/>
+          <w:sz w:val="24"/>
+          <w:szCs w:val="24"/>
+          <w:lang w:val="en"/>
+        </w:rPr>
+        <w:t xml:space="preserve"> to my life long </w:t>
+      </w:r>
+      <w:proofErr w:type="spellStart"/>
+      <w:r>
+        <w:rPr>
+          <w:rFonts w:ascii="Times New Roman" w:eastAsia="Times New Roman" w:hAnsi="Times New Roman" w:cs="Times New Roman"/>
+          <w:sz w:val="24"/>
+          <w:szCs w:val="24"/>
+          <w:lang w:val="en"/>
+        </w:rPr>
+        <w:t>journy</w:t>
+      </w:r>
+      <w:proofErr w:type="spellEnd"/>
+      <w:r>
+        <w:rPr>
+          <w:rFonts w:ascii="Times New Roman" w:eastAsia="Times New Roman" w:hAnsi="Times New Roman" w:cs="Times New Roman"/>
+          <w:sz w:val="24"/>
+          <w:szCs w:val="24"/>
+          <w:lang w:val="en"/>
+        </w:rPr>
+        <w:t xml:space="preserve"> of learning by </w:t>
+      </w:r>
+      <w:r>
+        <w:rPr>
+          <w:rFonts w:ascii="Times New Roman" w:eastAsia="Times New Roman" w:hAnsi="Times New Roman" w:cs="Times New Roman"/>
+          <w:sz w:val="24"/>
+          <w:szCs w:val="24"/>
+          <w:lang w:val="en"/>
+        </w:rPr>
+        <w:t xml:space="preserve">allowing me to expand my mind and it showed me that the things I’m learning </w:t>
+      </w:r>
+      <w:proofErr w:type="gramStart"/>
+      <w:r>
+        <w:rPr>
+          <w:rFonts w:ascii="Times New Roman" w:eastAsia="Times New Roman" w:hAnsi="Times New Roman" w:cs="Times New Roman"/>
+          <w:sz w:val="24"/>
+          <w:szCs w:val="24"/>
+          <w:lang w:val="en"/>
+        </w:rPr>
+        <w:t>actually matter</w:t>
+      </w:r>
+      <w:proofErr w:type="gramEnd"/>
+      <w:r>
+        <w:rPr>
+          <w:rFonts w:ascii="Times New Roman" w:eastAsia="Times New Roman" w:hAnsi="Times New Roman" w:cs="Times New Roman"/>
+          <w:sz w:val="24"/>
+          <w:szCs w:val="24"/>
+          <w:lang w:val="en"/>
+        </w:rPr>
+        <w:t xml:space="preserve"> and are truly benefitting me which motivates me to continue to get better and learn more every day.</w:t>
       </w:r>
     </w:p>
     <w:p>
@@ -10256,6 +11069,119 @@
     </w:lvl>
   </w:abstractNum>
   <w:abstractNum w:abstractNumId="43" w15:restartNumberingAfterBreak="0">
+    <w:nsid w:val="33201DBA"/>
+    <w:multiLevelType w:val="hybridMultilevel"/>
+    <w:tmpl w:val="193ECE5A"/>
+    <w:lvl w:ilvl="0" w:tplc="04090001">
+      <w:start w:val="1"/>
+      <w:numFmt w:val="bullet"/>
+      <w:lvlText w:val=""/>
+      <w:lvlJc w:val="left"/>
+      <w:pPr>
+        <w:ind w:left="1440" w:hanging="360"/>
+      </w:pPr>
+      <w:rPr>
+        <w:rFonts w:ascii="Symbol" w:hAnsi="Symbol" w:hint="default"/>
+      </w:rPr>
+    </w:lvl>
+    <w:lvl w:ilvl="1" w:tplc="04090003" w:tentative="1">
+      <w:start w:val="1"/>
+      <w:numFmt w:val="bullet"/>
+      <w:lvlText w:val="o"/>
+      <w:lvlJc w:val="left"/>
+      <w:pPr>
+        <w:ind w:left="2160" w:hanging="360"/>
+      </w:pPr>
+      <w:rPr>
+        <w:rFonts w:ascii="Courier New" w:hAnsi="Courier New" w:cs="Courier New" w:hint="default"/>
+      </w:rPr>
+    </w:lvl>
+    <w:lvl w:ilvl="2" w:tplc="04090005" w:tentative="1">
+      <w:start w:val="1"/>
+      <w:numFmt w:val="bullet"/>
+      <w:lvlText w:val=""/>
+      <w:lvlJc w:val="left"/>
+      <w:pPr>
+        <w:ind w:left="2880" w:hanging="360"/>
+      </w:pPr>
+      <w:rPr>
+        <w:rFonts w:ascii="Wingdings" w:hAnsi="Wingdings" w:hint="default"/>
+      </w:rPr>
+    </w:lvl>
+    <w:lvl w:ilvl="3" w:tplc="04090001" w:tentative="1">
+      <w:start w:val="1"/>
+      <w:numFmt w:val="bullet"/>
+      <w:lvlText w:val=""/>
+      <w:lvlJc w:val="left"/>
+      <w:pPr>
+        <w:ind w:left="3600" w:hanging="360"/>
+      </w:pPr>
+      <w:rPr>
+        <w:rFonts w:ascii="Symbol" w:hAnsi="Symbol" w:hint="default"/>
+      </w:rPr>
+    </w:lvl>
+    <w:lvl w:ilvl="4" w:tplc="04090003" w:tentative="1">
+      <w:start w:val="1"/>
+      <w:numFmt w:val="bullet"/>
+      <w:lvlText w:val="o"/>
+      <w:lvlJc w:val="left"/>
+      <w:pPr>
+        <w:ind w:left="4320" w:hanging="360"/>
+      </w:pPr>
+      <w:rPr>
+        <w:rFonts w:ascii="Courier New" w:hAnsi="Courier New" w:cs="Courier New" w:hint="default"/>
+      </w:rPr>
+    </w:lvl>
+    <w:lvl w:ilvl="5" w:tplc="04090005" w:tentative="1">
+      <w:start w:val="1"/>
+      <w:numFmt w:val="bullet"/>
+      <w:lvlText w:val=""/>
+      <w:lvlJc w:val="left"/>
+      <w:pPr>
+        <w:ind w:left="5040" w:hanging="360"/>
+      </w:pPr>
+      <w:rPr>
+        <w:rFonts w:ascii="Wingdings" w:hAnsi="Wingdings" w:hint="default"/>
+      </w:rPr>
+    </w:lvl>
+    <w:lvl w:ilvl="6" w:tplc="04090001" w:tentative="1">
+      <w:start w:val="1"/>
+      <w:numFmt w:val="bullet"/>
+      <w:lvlText w:val=""/>
+      <w:lvlJc w:val="left"/>
+      <w:pPr>
+        <w:ind w:left="5760" w:hanging="360"/>
+      </w:pPr>
+      <w:rPr>
+        <w:rFonts w:ascii="Symbol" w:hAnsi="Symbol" w:hint="default"/>
+      </w:rPr>
+    </w:lvl>
+    <w:lvl w:ilvl="7" w:tplc="04090003" w:tentative="1">
+      <w:start w:val="1"/>
+      <w:numFmt w:val="bullet"/>
+      <w:lvlText w:val="o"/>
+      <w:lvlJc w:val="left"/>
+      <w:pPr>
+        <w:ind w:left="6480" w:hanging="360"/>
+      </w:pPr>
+      <w:rPr>
+        <w:rFonts w:ascii="Courier New" w:hAnsi="Courier New" w:cs="Courier New" w:hint="default"/>
+      </w:rPr>
+    </w:lvl>
+    <w:lvl w:ilvl="8" w:tplc="04090005" w:tentative="1">
+      <w:start w:val="1"/>
+      <w:numFmt w:val="bullet"/>
+      <w:lvlText w:val=""/>
+      <w:lvlJc w:val="left"/>
+      <w:pPr>
+        <w:ind w:left="7200" w:hanging="360"/>
+      </w:pPr>
+      <w:rPr>
+        <w:rFonts w:ascii="Wingdings" w:hAnsi="Wingdings" w:hint="default"/>
+      </w:rPr>
+    </w:lvl>
+  </w:abstractNum>
+  <w:abstractNum w:abstractNumId="44" w15:restartNumberingAfterBreak="0">
     <w:nsid w:val="342B1ACF"/>
     <w:multiLevelType w:val="multilevel"/>
     <w:tmpl w:val="5B5410C8"/>
@@ -10404,7 +11330,7 @@
       </w:rPr>
     </w:lvl>
   </w:abstractNum>
-  <w:abstractNum w:abstractNumId="44" w15:restartNumberingAfterBreak="0">
+  <w:abstractNum w:abstractNumId="45" w15:restartNumberingAfterBreak="0">
     <w:nsid w:val="377E7252"/>
     <w:multiLevelType w:val="hybridMultilevel"/>
     <w:tmpl w:val="8026D152"/>
@@ -10493,7 +11419,7 @@
       </w:pPr>
     </w:lvl>
   </w:abstractNum>
-  <w:abstractNum w:abstractNumId="45" w15:restartNumberingAfterBreak="0">
+  <w:abstractNum w:abstractNumId="46" w15:restartNumberingAfterBreak="0">
     <w:nsid w:val="37F76274"/>
     <w:multiLevelType w:val="hybridMultilevel"/>
     <w:tmpl w:val="C5D075D0"/>
@@ -10579,7 +11505,7 @@
       </w:pPr>
     </w:lvl>
   </w:abstractNum>
-  <w:abstractNum w:abstractNumId="46" w15:restartNumberingAfterBreak="0">
+  <w:abstractNum w:abstractNumId="47" w15:restartNumberingAfterBreak="0">
     <w:nsid w:val="3868DC32"/>
     <w:multiLevelType w:val="hybridMultilevel"/>
     <w:tmpl w:val="9E9AECC2"/>
@@ -10692,7 +11618,7 @@
       </w:rPr>
     </w:lvl>
   </w:abstractNum>
-  <w:abstractNum w:abstractNumId="47" w15:restartNumberingAfterBreak="0">
+  <w:abstractNum w:abstractNumId="48" w15:restartNumberingAfterBreak="0">
     <w:nsid w:val="3A40E074"/>
     <w:multiLevelType w:val="hybridMultilevel"/>
     <w:tmpl w:val="0CFEC998"/>
@@ -10805,7 +11731,7 @@
       </w:rPr>
     </w:lvl>
   </w:abstractNum>
-  <w:abstractNum w:abstractNumId="48" w15:restartNumberingAfterBreak="0">
+  <w:abstractNum w:abstractNumId="49" w15:restartNumberingAfterBreak="0">
     <w:nsid w:val="3C9731A9"/>
     <w:multiLevelType w:val="multilevel"/>
     <w:tmpl w:val="D828FA2C"/>
@@ -10954,7 +11880,7 @@
       </w:rPr>
     </w:lvl>
   </w:abstractNum>
-  <w:abstractNum w:abstractNumId="49" w15:restartNumberingAfterBreak="0">
+  <w:abstractNum w:abstractNumId="50" w15:restartNumberingAfterBreak="0">
     <w:nsid w:val="3CFB3417"/>
     <w:multiLevelType w:val="multilevel"/>
     <w:tmpl w:val="3E3A9482"/>
@@ -11103,7 +12029,7 @@
       </w:rPr>
     </w:lvl>
   </w:abstractNum>
-  <w:abstractNum w:abstractNumId="50" w15:restartNumberingAfterBreak="0">
+  <w:abstractNum w:abstractNumId="51" w15:restartNumberingAfterBreak="0">
     <w:nsid w:val="3D1FC3CA"/>
     <w:multiLevelType w:val="hybridMultilevel"/>
     <w:tmpl w:val="55D89262"/>
@@ -11189,7 +12115,7 @@
       </w:pPr>
     </w:lvl>
   </w:abstractNum>
-  <w:abstractNum w:abstractNumId="51" w15:restartNumberingAfterBreak="0">
+  <w:abstractNum w:abstractNumId="52" w15:restartNumberingAfterBreak="0">
     <w:nsid w:val="3D838F1A"/>
     <w:multiLevelType w:val="hybridMultilevel"/>
     <w:tmpl w:val="6A40923A"/>
@@ -11302,7 +12228,7 @@
       </w:rPr>
     </w:lvl>
   </w:abstractNum>
-  <w:abstractNum w:abstractNumId="52" w15:restartNumberingAfterBreak="0">
+  <w:abstractNum w:abstractNumId="53" w15:restartNumberingAfterBreak="0">
     <w:nsid w:val="3DC79E40"/>
     <w:multiLevelType w:val="hybridMultilevel"/>
     <w:tmpl w:val="D5BADFFE"/>
@@ -11388,7 +12314,7 @@
       </w:pPr>
     </w:lvl>
   </w:abstractNum>
-  <w:abstractNum w:abstractNumId="53" w15:restartNumberingAfterBreak="0">
+  <w:abstractNum w:abstractNumId="54" w15:restartNumberingAfterBreak="0">
     <w:nsid w:val="3DDFCCE4"/>
     <w:multiLevelType w:val="hybridMultilevel"/>
     <w:tmpl w:val="E2BE0E08"/>
@@ -11501,7 +12427,7 @@
       </w:rPr>
     </w:lvl>
   </w:abstractNum>
-  <w:abstractNum w:abstractNumId="54" w15:restartNumberingAfterBreak="0">
+  <w:abstractNum w:abstractNumId="55" w15:restartNumberingAfterBreak="0">
     <w:nsid w:val="3DF9BB48"/>
     <w:multiLevelType w:val="hybridMultilevel"/>
     <w:tmpl w:val="7B3288C2"/>
@@ -11587,7 +12513,7 @@
       </w:pPr>
     </w:lvl>
   </w:abstractNum>
-  <w:abstractNum w:abstractNumId="55" w15:restartNumberingAfterBreak="0">
+  <w:abstractNum w:abstractNumId="56" w15:restartNumberingAfterBreak="0">
     <w:nsid w:val="3E292377"/>
     <w:multiLevelType w:val="hybridMultilevel"/>
     <w:tmpl w:val="20FCAB10"/>
@@ -11673,7 +12599,7 @@
       </w:pPr>
     </w:lvl>
   </w:abstractNum>
-  <w:abstractNum w:abstractNumId="56" w15:restartNumberingAfterBreak="0">
+  <w:abstractNum w:abstractNumId="57" w15:restartNumberingAfterBreak="0">
     <w:nsid w:val="3E41F7A0"/>
     <w:multiLevelType w:val="hybridMultilevel"/>
     <w:tmpl w:val="3536C820"/>
@@ -11759,7 +12685,7 @@
       </w:pPr>
     </w:lvl>
   </w:abstractNum>
-  <w:abstractNum w:abstractNumId="57" w15:restartNumberingAfterBreak="0">
+  <w:abstractNum w:abstractNumId="58" w15:restartNumberingAfterBreak="0">
     <w:nsid w:val="3E9FE231"/>
     <w:multiLevelType w:val="hybridMultilevel"/>
     <w:tmpl w:val="0946165C"/>
@@ -11845,7 +12771,7 @@
       </w:pPr>
     </w:lvl>
   </w:abstractNum>
-  <w:abstractNum w:abstractNumId="58" w15:restartNumberingAfterBreak="0">
+  <w:abstractNum w:abstractNumId="59" w15:restartNumberingAfterBreak="0">
     <w:nsid w:val="40531D23"/>
     <w:multiLevelType w:val="hybridMultilevel"/>
     <w:tmpl w:val="DE2E1D38"/>
@@ -11958,7 +12884,7 @@
       </w:rPr>
     </w:lvl>
   </w:abstractNum>
-  <w:abstractNum w:abstractNumId="59" w15:restartNumberingAfterBreak="0">
+  <w:abstractNum w:abstractNumId="60" w15:restartNumberingAfterBreak="0">
     <w:nsid w:val="41882E74"/>
     <w:multiLevelType w:val="multilevel"/>
     <w:tmpl w:val="A10CF512"/>
@@ -12107,7 +13033,7 @@
       </w:rPr>
     </w:lvl>
   </w:abstractNum>
-  <w:abstractNum w:abstractNumId="60" w15:restartNumberingAfterBreak="0">
+  <w:abstractNum w:abstractNumId="61" w15:restartNumberingAfterBreak="0">
     <w:nsid w:val="43043E2B"/>
     <w:multiLevelType w:val="hybridMultilevel"/>
     <w:tmpl w:val="9C724E86"/>
@@ -12220,7 +13146,7 @@
       </w:rPr>
     </w:lvl>
   </w:abstractNum>
-  <w:abstractNum w:abstractNumId="61" w15:restartNumberingAfterBreak="0">
+  <w:abstractNum w:abstractNumId="62" w15:restartNumberingAfterBreak="0">
     <w:nsid w:val="43185229"/>
     <w:multiLevelType w:val="hybridMultilevel"/>
     <w:tmpl w:val="8948048E"/>
@@ -12306,7 +13232,7 @@
       </w:pPr>
     </w:lvl>
   </w:abstractNum>
-  <w:abstractNum w:abstractNumId="62" w15:restartNumberingAfterBreak="0">
+  <w:abstractNum w:abstractNumId="63" w15:restartNumberingAfterBreak="0">
     <w:nsid w:val="43375AC9"/>
     <w:multiLevelType w:val="multilevel"/>
     <w:tmpl w:val="407897D6"/>
@@ -12455,7 +13381,7 @@
       </w:rPr>
     </w:lvl>
   </w:abstractNum>
-  <w:abstractNum w:abstractNumId="63" w15:restartNumberingAfterBreak="0">
+  <w:abstractNum w:abstractNumId="64" w15:restartNumberingAfterBreak="0">
     <w:nsid w:val="43BC262B"/>
     <w:multiLevelType w:val="hybridMultilevel"/>
     <w:tmpl w:val="3ABA7200"/>
@@ -12541,7 +13467,7 @@
       </w:pPr>
     </w:lvl>
   </w:abstractNum>
-  <w:abstractNum w:abstractNumId="64" w15:restartNumberingAfterBreak="0">
+  <w:abstractNum w:abstractNumId="65" w15:restartNumberingAfterBreak="0">
     <w:nsid w:val="4476EA67"/>
     <w:multiLevelType w:val="hybridMultilevel"/>
     <w:tmpl w:val="BFFCCB20"/>
@@ -12627,7 +13553,7 @@
       </w:pPr>
     </w:lvl>
   </w:abstractNum>
-  <w:abstractNum w:abstractNumId="65" w15:restartNumberingAfterBreak="0">
+  <w:abstractNum w:abstractNumId="66" w15:restartNumberingAfterBreak="0">
     <w:nsid w:val="4488C128"/>
     <w:multiLevelType w:val="hybridMultilevel"/>
     <w:tmpl w:val="206412FE"/>
@@ -12713,7 +13639,7 @@
       </w:pPr>
     </w:lvl>
   </w:abstractNum>
-  <w:abstractNum w:abstractNumId="66" w15:restartNumberingAfterBreak="0">
+  <w:abstractNum w:abstractNumId="67" w15:restartNumberingAfterBreak="0">
     <w:nsid w:val="474C5CFD"/>
     <w:multiLevelType w:val="hybridMultilevel"/>
     <w:tmpl w:val="F77E5770"/>
@@ -12799,7 +13725,7 @@
       </w:pPr>
     </w:lvl>
   </w:abstractNum>
-  <w:abstractNum w:abstractNumId="67" w15:restartNumberingAfterBreak="0">
+  <w:abstractNum w:abstractNumId="68" w15:restartNumberingAfterBreak="0">
     <w:nsid w:val="4808BD3A"/>
     <w:multiLevelType w:val="hybridMultilevel"/>
     <w:tmpl w:val="B4DE3F34"/>
@@ -12912,7 +13838,7 @@
       </w:rPr>
     </w:lvl>
   </w:abstractNum>
-  <w:abstractNum w:abstractNumId="68" w15:restartNumberingAfterBreak="0">
+  <w:abstractNum w:abstractNumId="69" w15:restartNumberingAfterBreak="0">
     <w:nsid w:val="4B7D91D7"/>
     <w:multiLevelType w:val="hybridMultilevel"/>
     <w:tmpl w:val="5C465A04"/>
@@ -12998,7 +13924,7 @@
       </w:pPr>
     </w:lvl>
   </w:abstractNum>
-  <w:abstractNum w:abstractNumId="69" w15:restartNumberingAfterBreak="0">
+  <w:abstractNum w:abstractNumId="70" w15:restartNumberingAfterBreak="0">
     <w:nsid w:val="4BF02286"/>
     <w:multiLevelType w:val="hybridMultilevel"/>
     <w:tmpl w:val="E444BAFE"/>
@@ -13111,7 +14037,7 @@
       </w:rPr>
     </w:lvl>
   </w:abstractNum>
-  <w:abstractNum w:abstractNumId="70" w15:restartNumberingAfterBreak="0">
+  <w:abstractNum w:abstractNumId="71" w15:restartNumberingAfterBreak="0">
     <w:nsid w:val="4DD9D4DC"/>
     <w:multiLevelType w:val="hybridMultilevel"/>
     <w:tmpl w:val="82B27BE0"/>
@@ -13197,7 +14123,7 @@
       </w:pPr>
     </w:lvl>
   </w:abstractNum>
-  <w:abstractNum w:abstractNumId="71" w15:restartNumberingAfterBreak="0">
+  <w:abstractNum w:abstractNumId="72" w15:restartNumberingAfterBreak="0">
     <w:nsid w:val="4E084941"/>
     <w:multiLevelType w:val="multilevel"/>
     <w:tmpl w:val="217E45B0"/>
@@ -13346,7 +14272,7 @@
       </w:rPr>
     </w:lvl>
   </w:abstractNum>
-  <w:abstractNum w:abstractNumId="72" w15:restartNumberingAfterBreak="0">
+  <w:abstractNum w:abstractNumId="73" w15:restartNumberingAfterBreak="0">
     <w:nsid w:val="4EDC0417"/>
     <w:multiLevelType w:val="multilevel"/>
     <w:tmpl w:val="4CD4C18C"/>
@@ -13495,7 +14421,7 @@
       </w:rPr>
     </w:lvl>
   </w:abstractNum>
-  <w:abstractNum w:abstractNumId="73" w15:restartNumberingAfterBreak="0">
+  <w:abstractNum w:abstractNumId="74" w15:restartNumberingAfterBreak="0">
     <w:nsid w:val="513918F5"/>
     <w:multiLevelType w:val="hybridMultilevel"/>
     <w:tmpl w:val="870C438C"/>
@@ -13608,7 +14534,7 @@
       </w:rPr>
     </w:lvl>
   </w:abstractNum>
-  <w:abstractNum w:abstractNumId="74" w15:restartNumberingAfterBreak="0">
+  <w:abstractNum w:abstractNumId="75" w15:restartNumberingAfterBreak="0">
     <w:nsid w:val="51C4D089"/>
     <w:multiLevelType w:val="hybridMultilevel"/>
     <w:tmpl w:val="3FEC9116"/>
@@ -13694,7 +14620,7 @@
       </w:pPr>
     </w:lvl>
   </w:abstractNum>
-  <w:abstractNum w:abstractNumId="75" w15:restartNumberingAfterBreak="0">
+  <w:abstractNum w:abstractNumId="76" w15:restartNumberingAfterBreak="0">
     <w:nsid w:val="53A2C9FA"/>
     <w:multiLevelType w:val="hybridMultilevel"/>
     <w:tmpl w:val="BDEC89C8"/>
@@ -13780,7 +14706,7 @@
       </w:pPr>
     </w:lvl>
   </w:abstractNum>
-  <w:abstractNum w:abstractNumId="76" w15:restartNumberingAfterBreak="0">
+  <w:abstractNum w:abstractNumId="77" w15:restartNumberingAfterBreak="0">
     <w:nsid w:val="53A8155F"/>
     <w:multiLevelType w:val="multilevel"/>
     <w:tmpl w:val="15247D1E"/>
@@ -13929,7 +14855,7 @@
       </w:rPr>
     </w:lvl>
   </w:abstractNum>
-  <w:abstractNum w:abstractNumId="77" w15:restartNumberingAfterBreak="0">
+  <w:abstractNum w:abstractNumId="78" w15:restartNumberingAfterBreak="0">
     <w:nsid w:val="5436AE8A"/>
     <w:multiLevelType w:val="hybridMultilevel"/>
     <w:tmpl w:val="AE4AD884"/>
@@ -14042,7 +14968,7 @@
       </w:rPr>
     </w:lvl>
   </w:abstractNum>
-  <w:abstractNum w:abstractNumId="78" w15:restartNumberingAfterBreak="0">
+  <w:abstractNum w:abstractNumId="79" w15:restartNumberingAfterBreak="0">
     <w:nsid w:val="555721A0"/>
     <w:multiLevelType w:val="multilevel"/>
     <w:tmpl w:val="53A44AA2"/>
@@ -14191,7 +15117,7 @@
       </w:rPr>
     </w:lvl>
   </w:abstractNum>
-  <w:abstractNum w:abstractNumId="79" w15:restartNumberingAfterBreak="0">
+  <w:abstractNum w:abstractNumId="80" w15:restartNumberingAfterBreak="0">
     <w:nsid w:val="566119B6"/>
     <w:multiLevelType w:val="multilevel"/>
     <w:tmpl w:val="FC6C7DAC"/>
@@ -14340,7 +15266,7 @@
       </w:rPr>
     </w:lvl>
   </w:abstractNum>
-  <w:abstractNum w:abstractNumId="80" w15:restartNumberingAfterBreak="0">
+  <w:abstractNum w:abstractNumId="81" w15:restartNumberingAfterBreak="0">
     <w:nsid w:val="57E474B7"/>
     <w:multiLevelType w:val="hybridMultilevel"/>
     <w:tmpl w:val="8258F138"/>
@@ -14426,7 +15352,7 @@
       </w:pPr>
     </w:lvl>
   </w:abstractNum>
-  <w:abstractNum w:abstractNumId="81" w15:restartNumberingAfterBreak="0">
+  <w:abstractNum w:abstractNumId="82" w15:restartNumberingAfterBreak="0">
     <w:nsid w:val="598725CB"/>
     <w:multiLevelType w:val="hybridMultilevel"/>
     <w:tmpl w:val="91B8E56A"/>
@@ -14512,7 +15438,7 @@
       </w:pPr>
     </w:lvl>
   </w:abstractNum>
-  <w:abstractNum w:abstractNumId="82" w15:restartNumberingAfterBreak="0">
+  <w:abstractNum w:abstractNumId="83" w15:restartNumberingAfterBreak="0">
     <w:nsid w:val="5B226506"/>
     <w:multiLevelType w:val="multilevel"/>
     <w:tmpl w:val="AB406AD8"/>
@@ -14661,7 +15587,7 @@
       </w:rPr>
     </w:lvl>
   </w:abstractNum>
-  <w:abstractNum w:abstractNumId="83" w15:restartNumberingAfterBreak="0">
+  <w:abstractNum w:abstractNumId="84" w15:restartNumberingAfterBreak="0">
     <w:nsid w:val="5E1E2A1D"/>
     <w:multiLevelType w:val="hybridMultilevel"/>
     <w:tmpl w:val="1138CFB0"/>
@@ -14774,7 +15700,7 @@
       </w:rPr>
     </w:lvl>
   </w:abstractNum>
-  <w:abstractNum w:abstractNumId="84" w15:restartNumberingAfterBreak="0">
+  <w:abstractNum w:abstractNumId="85" w15:restartNumberingAfterBreak="0">
     <w:nsid w:val="6024E1A2"/>
     <w:multiLevelType w:val="hybridMultilevel"/>
     <w:tmpl w:val="65A844DA"/>
@@ -14887,7 +15813,7 @@
       </w:rPr>
     </w:lvl>
   </w:abstractNum>
-  <w:abstractNum w:abstractNumId="85" w15:restartNumberingAfterBreak="0">
+  <w:abstractNum w:abstractNumId="86" w15:restartNumberingAfterBreak="0">
     <w:nsid w:val="60B4B2FE"/>
     <w:multiLevelType w:val="hybridMultilevel"/>
     <w:tmpl w:val="45D2DED4"/>
@@ -14973,7 +15899,7 @@
       </w:pPr>
     </w:lvl>
   </w:abstractNum>
-  <w:abstractNum w:abstractNumId="86" w15:restartNumberingAfterBreak="0">
+  <w:abstractNum w:abstractNumId="87" w15:restartNumberingAfterBreak="0">
     <w:nsid w:val="60B7AFFA"/>
     <w:multiLevelType w:val="hybridMultilevel"/>
     <w:tmpl w:val="D88881C4"/>
@@ -15059,7 +15985,7 @@
       </w:pPr>
     </w:lvl>
   </w:abstractNum>
-  <w:abstractNum w:abstractNumId="87" w15:restartNumberingAfterBreak="0">
+  <w:abstractNum w:abstractNumId="88" w15:restartNumberingAfterBreak="0">
     <w:nsid w:val="620083D3"/>
     <w:multiLevelType w:val="hybridMultilevel"/>
     <w:tmpl w:val="706AFB72"/>
@@ -15172,7 +16098,7 @@
       </w:rPr>
     </w:lvl>
   </w:abstractNum>
-  <w:abstractNum w:abstractNumId="88" w15:restartNumberingAfterBreak="0">
+  <w:abstractNum w:abstractNumId="89" w15:restartNumberingAfterBreak="0">
     <w:nsid w:val="628846FB"/>
     <w:multiLevelType w:val="hybridMultilevel"/>
     <w:tmpl w:val="56D21556"/>
@@ -15258,7 +16184,7 @@
       </w:pPr>
     </w:lvl>
   </w:abstractNum>
-  <w:abstractNum w:abstractNumId="89" w15:restartNumberingAfterBreak="0">
+  <w:abstractNum w:abstractNumId="90" w15:restartNumberingAfterBreak="0">
     <w:nsid w:val="6289CE48"/>
     <w:multiLevelType w:val="hybridMultilevel"/>
     <w:tmpl w:val="DB303E64"/>
@@ -15344,7 +16270,7 @@
       </w:pPr>
     </w:lvl>
   </w:abstractNum>
-  <w:abstractNum w:abstractNumId="90" w15:restartNumberingAfterBreak="0">
+  <w:abstractNum w:abstractNumId="91" w15:restartNumberingAfterBreak="0">
     <w:nsid w:val="62FD4AB8"/>
     <w:multiLevelType w:val="multilevel"/>
     <w:tmpl w:val="97C27ED4"/>
@@ -15493,7 +16419,7 @@
       </w:rPr>
     </w:lvl>
   </w:abstractNum>
-  <w:abstractNum w:abstractNumId="91" w15:restartNumberingAfterBreak="0">
+  <w:abstractNum w:abstractNumId="92" w15:restartNumberingAfterBreak="0">
     <w:nsid w:val="63E5BF3C"/>
     <w:multiLevelType w:val="hybridMultilevel"/>
     <w:tmpl w:val="F5BE22FC"/>
@@ -15606,7 +16532,7 @@
       </w:rPr>
     </w:lvl>
   </w:abstractNum>
-  <w:abstractNum w:abstractNumId="92" w15:restartNumberingAfterBreak="0">
+  <w:abstractNum w:abstractNumId="93" w15:restartNumberingAfterBreak="0">
     <w:nsid w:val="651D524A"/>
     <w:multiLevelType w:val="multilevel"/>
     <w:tmpl w:val="5146737C"/>
@@ -15755,7 +16681,7 @@
       </w:rPr>
     </w:lvl>
   </w:abstractNum>
-  <w:abstractNum w:abstractNumId="93" w15:restartNumberingAfterBreak="0">
+  <w:abstractNum w:abstractNumId="94" w15:restartNumberingAfterBreak="0">
     <w:nsid w:val="65AF2B39"/>
     <w:multiLevelType w:val="hybridMultilevel"/>
     <w:tmpl w:val="F3E2E150"/>
@@ -15844,7 +16770,7 @@
       </w:pPr>
     </w:lvl>
   </w:abstractNum>
-  <w:abstractNum w:abstractNumId="94" w15:restartNumberingAfterBreak="0">
+  <w:abstractNum w:abstractNumId="95" w15:restartNumberingAfterBreak="0">
     <w:nsid w:val="67E2E36F"/>
     <w:multiLevelType w:val="hybridMultilevel"/>
     <w:tmpl w:val="DC3EE670"/>
@@ -15930,7 +16856,7 @@
       </w:pPr>
     </w:lvl>
   </w:abstractNum>
-  <w:abstractNum w:abstractNumId="95" w15:restartNumberingAfterBreak="0">
+  <w:abstractNum w:abstractNumId="96" w15:restartNumberingAfterBreak="0">
     <w:nsid w:val="6AB7EB02"/>
     <w:multiLevelType w:val="hybridMultilevel"/>
     <w:tmpl w:val="904E8A98"/>
@@ -16016,7 +16942,7 @@
       </w:pPr>
     </w:lvl>
   </w:abstractNum>
-  <w:abstractNum w:abstractNumId="96" w15:restartNumberingAfterBreak="0">
+  <w:abstractNum w:abstractNumId="97" w15:restartNumberingAfterBreak="0">
     <w:nsid w:val="6D3AC68F"/>
     <w:multiLevelType w:val="hybridMultilevel"/>
     <w:tmpl w:val="CEF045A0"/>
@@ -16102,7 +17028,7 @@
       </w:pPr>
     </w:lvl>
   </w:abstractNum>
-  <w:abstractNum w:abstractNumId="97" w15:restartNumberingAfterBreak="0">
+  <w:abstractNum w:abstractNumId="98" w15:restartNumberingAfterBreak="0">
     <w:nsid w:val="6F0E40F5"/>
     <w:multiLevelType w:val="multilevel"/>
     <w:tmpl w:val="7864102E"/>
@@ -16251,7 +17177,7 @@
       </w:rPr>
     </w:lvl>
   </w:abstractNum>
-  <w:abstractNum w:abstractNumId="98" w15:restartNumberingAfterBreak="0">
+  <w:abstractNum w:abstractNumId="99" w15:restartNumberingAfterBreak="0">
     <w:nsid w:val="6F468748"/>
     <w:multiLevelType w:val="hybridMultilevel"/>
     <w:tmpl w:val="252699FE"/>
@@ -16337,7 +17263,7 @@
       </w:pPr>
     </w:lvl>
   </w:abstractNum>
-  <w:abstractNum w:abstractNumId="99" w15:restartNumberingAfterBreak="0">
+  <w:abstractNum w:abstractNumId="100" w15:restartNumberingAfterBreak="0">
     <w:nsid w:val="6F6546DC"/>
     <w:multiLevelType w:val="hybridMultilevel"/>
     <w:tmpl w:val="6D0839B8"/>
@@ -16423,7 +17349,7 @@
       </w:pPr>
     </w:lvl>
   </w:abstractNum>
-  <w:abstractNum w:abstractNumId="100" w15:restartNumberingAfterBreak="0">
+  <w:abstractNum w:abstractNumId="101" w15:restartNumberingAfterBreak="0">
     <w:nsid w:val="6FE4A6E3"/>
     <w:multiLevelType w:val="hybridMultilevel"/>
     <w:tmpl w:val="2376AD60"/>
@@ -16536,7 +17462,7 @@
       </w:rPr>
     </w:lvl>
   </w:abstractNum>
-  <w:abstractNum w:abstractNumId="101" w15:restartNumberingAfterBreak="0">
+  <w:abstractNum w:abstractNumId="102" w15:restartNumberingAfterBreak="0">
     <w:nsid w:val="717BD771"/>
     <w:multiLevelType w:val="hybridMultilevel"/>
     <w:tmpl w:val="B41887CC"/>
@@ -16649,7 +17575,93 @@
       </w:rPr>
     </w:lvl>
   </w:abstractNum>
-  <w:abstractNum w:abstractNumId="102" w15:restartNumberingAfterBreak="0">
+  <w:abstractNum w:abstractNumId="103" w15:restartNumberingAfterBreak="0">
+    <w:nsid w:val="73123A7D"/>
+    <w:multiLevelType w:val="hybridMultilevel"/>
+    <w:tmpl w:val="10784CE2"/>
+    <w:lvl w:ilvl="0" w:tplc="0409000F">
+      <w:start w:val="1"/>
+      <w:numFmt w:val="decimal"/>
+      <w:lvlText w:val="%1."/>
+      <w:lvlJc w:val="left"/>
+      <w:pPr>
+        <w:ind w:left="720" w:hanging="360"/>
+      </w:pPr>
+    </w:lvl>
+    <w:lvl w:ilvl="1" w:tplc="04090019" w:tentative="1">
+      <w:start w:val="1"/>
+      <w:numFmt w:val="lowerLetter"/>
+      <w:lvlText w:val="%2."/>
+      <w:lvlJc w:val="left"/>
+      <w:pPr>
+        <w:ind w:left="1440" w:hanging="360"/>
+      </w:pPr>
+    </w:lvl>
+    <w:lvl w:ilvl="2" w:tplc="0409001B" w:tentative="1">
+      <w:start w:val="1"/>
+      <w:numFmt w:val="lowerRoman"/>
+      <w:lvlText w:val="%3."/>
+      <w:lvlJc w:val="right"/>
+      <w:pPr>
+        <w:ind w:left="2160" w:hanging="180"/>
+      </w:pPr>
+    </w:lvl>
+    <w:lvl w:ilvl="3" w:tplc="0409000F" w:tentative="1">
+      <w:start w:val="1"/>
+      <w:numFmt w:val="decimal"/>
+      <w:lvlText w:val="%4."/>
+      <w:lvlJc w:val="left"/>
+      <w:pPr>
+        <w:ind w:left="2880" w:hanging="360"/>
+      </w:pPr>
+    </w:lvl>
+    <w:lvl w:ilvl="4" w:tplc="04090019" w:tentative="1">
+      <w:start w:val="1"/>
+      <w:numFmt w:val="lowerLetter"/>
+      <w:lvlText w:val="%5."/>
+      <w:lvlJc w:val="left"/>
+      <w:pPr>
+        <w:ind w:left="3600" w:hanging="360"/>
+      </w:pPr>
+    </w:lvl>
+    <w:lvl w:ilvl="5" w:tplc="0409001B" w:tentative="1">
+      <w:start w:val="1"/>
+      <w:numFmt w:val="lowerRoman"/>
+      <w:lvlText w:val="%6."/>
+      <w:lvlJc w:val="right"/>
+      <w:pPr>
+        <w:ind w:left="4320" w:hanging="180"/>
+      </w:pPr>
+    </w:lvl>
+    <w:lvl w:ilvl="6" w:tplc="0409000F" w:tentative="1">
+      <w:start w:val="1"/>
+      <w:numFmt w:val="decimal"/>
+      <w:lvlText w:val="%7."/>
+      <w:lvlJc w:val="left"/>
+      <w:pPr>
+        <w:ind w:left="5040" w:hanging="360"/>
+      </w:pPr>
+    </w:lvl>
+    <w:lvl w:ilvl="7" w:tplc="04090019" w:tentative="1">
+      <w:start w:val="1"/>
+      <w:numFmt w:val="lowerLetter"/>
+      <w:lvlText w:val="%8."/>
+      <w:lvlJc w:val="left"/>
+      <w:pPr>
+        <w:ind w:left="5760" w:hanging="360"/>
+      </w:pPr>
+    </w:lvl>
+    <w:lvl w:ilvl="8" w:tplc="0409001B" w:tentative="1">
+      <w:start w:val="1"/>
+      <w:numFmt w:val="lowerRoman"/>
+      <w:lvlText w:val="%9."/>
+      <w:lvlJc w:val="right"/>
+      <w:pPr>
+        <w:ind w:left="6480" w:hanging="180"/>
+      </w:pPr>
+    </w:lvl>
+  </w:abstractNum>
+  <w:abstractNum w:abstractNumId="104" w15:restartNumberingAfterBreak="0">
     <w:nsid w:val="75107CE5"/>
     <w:multiLevelType w:val="hybridMultilevel"/>
     <w:tmpl w:val="26A258B2"/>
@@ -16735,7 +17747,7 @@
       </w:pPr>
     </w:lvl>
   </w:abstractNum>
-  <w:abstractNum w:abstractNumId="103" w15:restartNumberingAfterBreak="0">
+  <w:abstractNum w:abstractNumId="105" w15:restartNumberingAfterBreak="0">
     <w:nsid w:val="759C894F"/>
     <w:multiLevelType w:val="hybridMultilevel"/>
     <w:tmpl w:val="B32069A6"/>
@@ -16824,7 +17836,7 @@
       </w:pPr>
     </w:lvl>
   </w:abstractNum>
-  <w:abstractNum w:abstractNumId="104" w15:restartNumberingAfterBreak="0">
+  <w:abstractNum w:abstractNumId="106" w15:restartNumberingAfterBreak="0">
     <w:nsid w:val="76F577F6"/>
     <w:multiLevelType w:val="multilevel"/>
     <w:tmpl w:val="BEEAA432"/>
@@ -16973,7 +17985,7 @@
       </w:rPr>
     </w:lvl>
   </w:abstractNum>
-  <w:abstractNum w:abstractNumId="105" w15:restartNumberingAfterBreak="0">
+  <w:abstractNum w:abstractNumId="107" w15:restartNumberingAfterBreak="0">
     <w:nsid w:val="7758376B"/>
     <w:multiLevelType w:val="multilevel"/>
     <w:tmpl w:val="62584B4A"/>
@@ -17122,7 +18134,7 @@
       </w:rPr>
     </w:lvl>
   </w:abstractNum>
-  <w:abstractNum w:abstractNumId="106" w15:restartNumberingAfterBreak="0">
+  <w:abstractNum w:abstractNumId="108" w15:restartNumberingAfterBreak="0">
     <w:nsid w:val="78A220FB"/>
     <w:multiLevelType w:val="hybridMultilevel"/>
     <w:tmpl w:val="F904C5C8"/>
@@ -17208,7 +18220,7 @@
       </w:pPr>
     </w:lvl>
   </w:abstractNum>
-  <w:abstractNum w:abstractNumId="107" w15:restartNumberingAfterBreak="0">
+  <w:abstractNum w:abstractNumId="109" w15:restartNumberingAfterBreak="0">
     <w:nsid w:val="7CB91935"/>
     <w:multiLevelType w:val="hybridMultilevel"/>
     <w:tmpl w:val="017EA5BA"/>
@@ -17321,7 +18333,7 @@
       </w:rPr>
     </w:lvl>
   </w:abstractNum>
-  <w:abstractNum w:abstractNumId="108" w15:restartNumberingAfterBreak="0">
+  <w:abstractNum w:abstractNumId="110" w15:restartNumberingAfterBreak="0">
     <w:nsid w:val="7D6437FD"/>
     <w:multiLevelType w:val="multilevel"/>
     <w:tmpl w:val="3CC60C00"/>
@@ -17470,7 +18482,7 @@
       </w:rPr>
     </w:lvl>
   </w:abstractNum>
-  <w:abstractNum w:abstractNumId="109" w15:restartNumberingAfterBreak="0">
+  <w:abstractNum w:abstractNumId="111" w15:restartNumberingAfterBreak="0">
     <w:nsid w:val="7E7229A6"/>
     <w:multiLevelType w:val="multilevel"/>
     <w:tmpl w:val="F2F89820"/>
@@ -17619,7 +18631,7 @@
       </w:rPr>
     </w:lvl>
   </w:abstractNum>
-  <w:abstractNum w:abstractNumId="110" w15:restartNumberingAfterBreak="0">
+  <w:abstractNum w:abstractNumId="112" w15:restartNumberingAfterBreak="0">
     <w:nsid w:val="7EF0F493"/>
     <w:multiLevelType w:val="hybridMultilevel"/>
     <w:tmpl w:val="DB328B2E"/>
@@ -17705,7 +18717,7 @@
       </w:pPr>
     </w:lvl>
   </w:abstractNum>
-  <w:abstractNum w:abstractNumId="111" w15:restartNumberingAfterBreak="0">
+  <w:abstractNum w:abstractNumId="113" w15:restartNumberingAfterBreak="0">
     <w:nsid w:val="7F041ADE"/>
     <w:multiLevelType w:val="multilevel"/>
     <w:tmpl w:val="C0FAEC26"/>
@@ -17854,7 +18866,7 @@
       </w:rPr>
     </w:lvl>
   </w:abstractNum>
-  <w:abstractNum w:abstractNumId="112" w15:restartNumberingAfterBreak="0">
+  <w:abstractNum w:abstractNumId="114" w15:restartNumberingAfterBreak="0">
     <w:nsid w:val="7F42A9E9"/>
     <w:multiLevelType w:val="hybridMultilevel"/>
     <w:tmpl w:val="E252F2D6"/>
@@ -17940,7 +18952,7 @@
       </w:pPr>
     </w:lvl>
   </w:abstractNum>
-  <w:abstractNum w:abstractNumId="113" w15:restartNumberingAfterBreak="0">
+  <w:abstractNum w:abstractNumId="115" w15:restartNumberingAfterBreak="0">
     <w:nsid w:val="7F4DB5D1"/>
     <w:multiLevelType w:val="hybridMultilevel"/>
     <w:tmpl w:val="DC6A55E0"/>
@@ -18030,82 +19042,82 @@
     </w:lvl>
   </w:abstractNum>
   <w:num w:numId="1" w16cid:durableId="431979421">
-    <w:abstractNumId w:val="46"/>
+    <w:abstractNumId w:val="47"/>
   </w:num>
   <w:num w:numId="2" w16cid:durableId="1004698619">
     <w:abstractNumId w:val="29"/>
   </w:num>
   <w:num w:numId="3" w16cid:durableId="1495955590">
-    <w:abstractNumId w:val="77"/>
+    <w:abstractNumId w:val="78"/>
   </w:num>
   <w:num w:numId="4" w16cid:durableId="940837406">
-    <w:abstractNumId w:val="53"/>
+    <w:abstractNumId w:val="54"/>
   </w:num>
   <w:num w:numId="5" w16cid:durableId="1019505825">
-    <w:abstractNumId w:val="73"/>
+    <w:abstractNumId w:val="74"/>
   </w:num>
   <w:num w:numId="6" w16cid:durableId="2081367254">
     <w:abstractNumId w:val="3"/>
   </w:num>
   <w:num w:numId="7" w16cid:durableId="2049406968">
-    <w:abstractNumId w:val="47"/>
+    <w:abstractNumId w:val="48"/>
   </w:num>
   <w:num w:numId="8" w16cid:durableId="1899389865">
-    <w:abstractNumId w:val="69"/>
+    <w:abstractNumId w:val="70"/>
   </w:num>
   <w:num w:numId="9" w16cid:durableId="508567982">
-    <w:abstractNumId w:val="87"/>
+    <w:abstractNumId w:val="88"/>
   </w:num>
   <w:num w:numId="10" w16cid:durableId="1888564974">
     <w:abstractNumId w:val="37"/>
   </w:num>
   <w:num w:numId="11" w16cid:durableId="1227372989">
-    <w:abstractNumId w:val="107"/>
+    <w:abstractNumId w:val="109"/>
   </w:num>
   <w:num w:numId="12" w16cid:durableId="1932930449">
     <w:abstractNumId w:val="0"/>
   </w:num>
   <w:num w:numId="13" w16cid:durableId="1018891366">
-    <w:abstractNumId w:val="60"/>
+    <w:abstractNumId w:val="61"/>
   </w:num>
   <w:num w:numId="14" w16cid:durableId="815222074">
-    <w:abstractNumId w:val="58"/>
+    <w:abstractNumId w:val="59"/>
   </w:num>
   <w:num w:numId="15" w16cid:durableId="2061973984">
-    <w:abstractNumId w:val="67"/>
+    <w:abstractNumId w:val="68"/>
   </w:num>
   <w:num w:numId="16" w16cid:durableId="1415512614">
     <w:abstractNumId w:val="26"/>
   </w:num>
   <w:num w:numId="17" w16cid:durableId="776295774">
-    <w:abstractNumId w:val="91"/>
+    <w:abstractNumId w:val="92"/>
   </w:num>
   <w:num w:numId="18" w16cid:durableId="920219090">
     <w:abstractNumId w:val="15"/>
   </w:num>
   <w:num w:numId="19" w16cid:durableId="1104810860">
+    <w:abstractNumId w:val="85"/>
+  </w:num>
+  <w:num w:numId="20" w16cid:durableId="266696153">
     <w:abstractNumId w:val="84"/>
   </w:num>
-  <w:num w:numId="20" w16cid:durableId="266696153">
-    <w:abstractNumId w:val="83"/>
-  </w:num>
   <w:num w:numId="21" w16cid:durableId="189490951">
-    <w:abstractNumId w:val="100"/>
+    <w:abstractNumId w:val="101"/>
   </w:num>
   <w:num w:numId="22" w16cid:durableId="309678679">
-    <w:abstractNumId w:val="101"/>
+    <w:abstractNumId w:val="102"/>
   </w:num>
   <w:num w:numId="23" w16cid:durableId="1180462742">
     <w:abstractNumId w:val="34"/>
   </w:num>
   <w:num w:numId="24" w16cid:durableId="1585529652">
-    <w:abstractNumId w:val="51"/>
+    <w:abstractNumId w:val="52"/>
   </w:num>
   <w:num w:numId="25" w16cid:durableId="635336692">
-    <w:abstractNumId w:val="68"/>
+    <w:abstractNumId w:val="69"/>
   </w:num>
   <w:num w:numId="26" w16cid:durableId="1805729176">
-    <w:abstractNumId w:val="85"/>
+    <w:abstractNumId w:val="86"/>
   </w:num>
   <w:num w:numId="27" w16cid:durableId="1345592436">
     <w:abstractNumId w:val="28"/>
@@ -18114,25 +19126,25 @@
     <w:abstractNumId w:val="19"/>
   </w:num>
   <w:num w:numId="29" w16cid:durableId="1967346466">
-    <w:abstractNumId w:val="52"/>
+    <w:abstractNumId w:val="53"/>
   </w:num>
   <w:num w:numId="30" w16cid:durableId="776945577">
-    <w:abstractNumId w:val="45"/>
+    <w:abstractNumId w:val="46"/>
   </w:num>
   <w:num w:numId="31" w16cid:durableId="1616250117">
-    <w:abstractNumId w:val="81"/>
+    <w:abstractNumId w:val="82"/>
   </w:num>
   <w:num w:numId="32" w16cid:durableId="2116629349">
-    <w:abstractNumId w:val="80"/>
+    <w:abstractNumId w:val="81"/>
   </w:num>
   <w:num w:numId="33" w16cid:durableId="1449660126">
     <w:abstractNumId w:val="42"/>
   </w:num>
   <w:num w:numId="34" w16cid:durableId="1919515345">
-    <w:abstractNumId w:val="44"/>
+    <w:abstractNumId w:val="45"/>
   </w:num>
   <w:num w:numId="35" w16cid:durableId="256601419">
-    <w:abstractNumId w:val="93"/>
+    <w:abstractNumId w:val="94"/>
   </w:num>
   <w:num w:numId="36" w16cid:durableId="949970061">
     <w:abstractNumId w:val="17"/>
@@ -18150,10 +19162,10 @@
     <w:abstractNumId w:val="1"/>
   </w:num>
   <w:num w:numId="41" w16cid:durableId="990643088">
-    <w:abstractNumId w:val="113"/>
+    <w:abstractNumId w:val="115"/>
   </w:num>
   <w:num w:numId="42" w16cid:durableId="1927378537">
-    <w:abstractNumId w:val="103"/>
+    <w:abstractNumId w:val="105"/>
   </w:num>
   <w:num w:numId="43" w16cid:durableId="1263491651">
     <w:abstractNumId w:val="5"/>
@@ -18162,31 +19174,31 @@
     <w:abstractNumId w:val="27"/>
   </w:num>
   <w:num w:numId="45" w16cid:durableId="427966010">
-    <w:abstractNumId w:val="63"/>
+    <w:abstractNumId w:val="64"/>
   </w:num>
   <w:num w:numId="46" w16cid:durableId="1255633036">
-    <w:abstractNumId w:val="65"/>
+    <w:abstractNumId w:val="66"/>
   </w:num>
   <w:num w:numId="47" w16cid:durableId="1248416383">
-    <w:abstractNumId w:val="50"/>
+    <w:abstractNumId w:val="51"/>
   </w:num>
   <w:num w:numId="48" w16cid:durableId="1082096079">
-    <w:abstractNumId w:val="74"/>
+    <w:abstractNumId w:val="75"/>
   </w:num>
   <w:num w:numId="49" w16cid:durableId="43264056">
-    <w:abstractNumId w:val="70"/>
+    <w:abstractNumId w:val="71"/>
   </w:num>
   <w:num w:numId="50" w16cid:durableId="951595429">
     <w:abstractNumId w:val="14"/>
   </w:num>
   <w:num w:numId="51" w16cid:durableId="565258419">
-    <w:abstractNumId w:val="56"/>
+    <w:abstractNumId w:val="57"/>
   </w:num>
   <w:num w:numId="52" w16cid:durableId="2780673">
-    <w:abstractNumId w:val="95"/>
+    <w:abstractNumId w:val="96"/>
   </w:num>
   <w:num w:numId="53" w16cid:durableId="1343585644">
-    <w:abstractNumId w:val="61"/>
+    <w:abstractNumId w:val="62"/>
   </w:num>
   <w:num w:numId="54" w16cid:durableId="918055414">
     <w:abstractNumId w:val="16"/>
@@ -18195,43 +19207,43 @@
     <w:abstractNumId w:val="23"/>
   </w:num>
   <w:num w:numId="56" w16cid:durableId="236860796">
+    <w:abstractNumId w:val="100"/>
+  </w:num>
+  <w:num w:numId="57" w16cid:durableId="1647540046">
+    <w:abstractNumId w:val="95"/>
+  </w:num>
+  <w:num w:numId="58" w16cid:durableId="875124036">
     <w:abstractNumId w:val="99"/>
   </w:num>
-  <w:num w:numId="57" w16cid:durableId="1647540046">
-    <w:abstractNumId w:val="94"/>
-  </w:num>
-  <w:num w:numId="58" w16cid:durableId="875124036">
-    <w:abstractNumId w:val="98"/>
-  </w:num>
   <w:num w:numId="59" w16cid:durableId="226763051">
-    <w:abstractNumId w:val="106"/>
+    <w:abstractNumId w:val="108"/>
   </w:num>
   <w:num w:numId="60" w16cid:durableId="1858273773">
-    <w:abstractNumId w:val="57"/>
+    <w:abstractNumId w:val="58"/>
   </w:num>
   <w:num w:numId="61" w16cid:durableId="2023434234">
-    <w:abstractNumId w:val="89"/>
+    <w:abstractNumId w:val="90"/>
   </w:num>
   <w:num w:numId="62" w16cid:durableId="1368293364">
-    <w:abstractNumId w:val="88"/>
+    <w:abstractNumId w:val="89"/>
   </w:num>
   <w:num w:numId="63" w16cid:durableId="1693409873">
     <w:abstractNumId w:val="22"/>
   </w:num>
   <w:num w:numId="64" w16cid:durableId="2047951749">
-    <w:abstractNumId w:val="54"/>
+    <w:abstractNumId w:val="55"/>
   </w:num>
   <w:num w:numId="65" w16cid:durableId="46413342">
-    <w:abstractNumId w:val="96"/>
+    <w:abstractNumId w:val="97"/>
   </w:num>
   <w:num w:numId="66" w16cid:durableId="616645661">
-    <w:abstractNumId w:val="110"/>
+    <w:abstractNumId w:val="112"/>
   </w:num>
   <w:num w:numId="67" w16cid:durableId="1812017641">
     <w:abstractNumId w:val="9"/>
   </w:num>
   <w:num w:numId="68" w16cid:durableId="1150295028">
-    <w:abstractNumId w:val="66"/>
+    <w:abstractNumId w:val="67"/>
   </w:num>
   <w:num w:numId="69" w16cid:durableId="257644479">
     <w:abstractNumId w:val="12"/>
@@ -18246,22 +19258,22 @@
     <w:abstractNumId w:val="38"/>
   </w:num>
   <w:num w:numId="73" w16cid:durableId="465972981">
-    <w:abstractNumId w:val="112"/>
+    <w:abstractNumId w:val="114"/>
   </w:num>
   <w:num w:numId="74" w16cid:durableId="38289120">
-    <w:abstractNumId w:val="64"/>
+    <w:abstractNumId w:val="65"/>
   </w:num>
   <w:num w:numId="75" w16cid:durableId="747532342">
     <w:abstractNumId w:val="21"/>
   </w:num>
   <w:num w:numId="76" w16cid:durableId="1440174099">
-    <w:abstractNumId w:val="55"/>
+    <w:abstractNumId w:val="56"/>
   </w:num>
   <w:num w:numId="77" w16cid:durableId="720443889">
-    <w:abstractNumId w:val="102"/>
+    <w:abstractNumId w:val="104"/>
   </w:num>
   <w:num w:numId="78" w16cid:durableId="19203705">
-    <w:abstractNumId w:val="86"/>
+    <w:abstractNumId w:val="87"/>
   </w:num>
   <w:num w:numId="79" w16cid:durableId="1923760840">
     <w:abstractNumId w:val="32"/>
@@ -18273,37 +19285,37 @@
     <w:abstractNumId w:val="36"/>
   </w:num>
   <w:num w:numId="82" w16cid:durableId="1039479043">
-    <w:abstractNumId w:val="75"/>
+    <w:abstractNumId w:val="76"/>
   </w:num>
   <w:num w:numId="83" w16cid:durableId="2056150952">
-    <w:abstractNumId w:val="49"/>
+    <w:abstractNumId w:val="50"/>
   </w:num>
   <w:num w:numId="84" w16cid:durableId="1252812317">
-    <w:abstractNumId w:val="92"/>
+    <w:abstractNumId w:val="93"/>
   </w:num>
   <w:num w:numId="85" w16cid:durableId="1155948545">
-    <w:abstractNumId w:val="105"/>
+    <w:abstractNumId w:val="107"/>
   </w:num>
   <w:num w:numId="86" w16cid:durableId="750736354">
-    <w:abstractNumId w:val="97"/>
+    <w:abstractNumId w:val="98"/>
   </w:num>
   <w:num w:numId="87" w16cid:durableId="2047027566">
     <w:abstractNumId w:val="8"/>
   </w:num>
   <w:num w:numId="88" w16cid:durableId="510460050">
-    <w:abstractNumId w:val="59"/>
+    <w:abstractNumId w:val="60"/>
   </w:num>
   <w:num w:numId="89" w16cid:durableId="899944354">
     <w:abstractNumId w:val="41"/>
   </w:num>
   <w:num w:numId="90" w16cid:durableId="826432359">
-    <w:abstractNumId w:val="111"/>
+    <w:abstractNumId w:val="113"/>
   </w:num>
   <w:num w:numId="91" w16cid:durableId="54593613">
-    <w:abstractNumId w:val="108"/>
+    <w:abstractNumId w:val="110"/>
   </w:num>
   <w:num w:numId="92" w16cid:durableId="1804158941">
-    <w:abstractNumId w:val="82"/>
+    <w:abstractNumId w:val="83"/>
   </w:num>
   <w:num w:numId="93" w16cid:durableId="719548185">
     <w:abstractNumId w:val="31"/>
@@ -18312,7 +19324,7 @@
     <w:abstractNumId w:val="39"/>
   </w:num>
   <w:num w:numId="95" w16cid:durableId="2102412255">
-    <w:abstractNumId w:val="43"/>
+    <w:abstractNumId w:val="44"/>
   </w:num>
   <w:num w:numId="96" w16cid:durableId="702167915">
     <w:abstractNumId w:val="4"/>
@@ -18327,10 +19339,10 @@
     <w:abstractNumId w:val="25"/>
   </w:num>
   <w:num w:numId="100" w16cid:durableId="2070229684">
-    <w:abstractNumId w:val="79"/>
+    <w:abstractNumId w:val="80"/>
   </w:num>
   <w:num w:numId="101" w16cid:durableId="136069825">
-    <w:abstractNumId w:val="90"/>
+    <w:abstractNumId w:val="91"/>
   </w:num>
   <w:num w:numId="102" w16cid:durableId="646207680">
     <w:abstractNumId w:val="11"/>
@@ -18339,37 +19351,43 @@
     <w:abstractNumId w:val="30"/>
   </w:num>
   <w:num w:numId="104" w16cid:durableId="912007368">
-    <w:abstractNumId w:val="109"/>
+    <w:abstractNumId w:val="111"/>
   </w:num>
   <w:num w:numId="105" w16cid:durableId="274796856">
-    <w:abstractNumId w:val="71"/>
+    <w:abstractNumId w:val="72"/>
   </w:num>
   <w:num w:numId="106" w16cid:durableId="1413042847">
-    <w:abstractNumId w:val="104"/>
+    <w:abstractNumId w:val="106"/>
   </w:num>
   <w:num w:numId="107" w16cid:durableId="676611686">
-    <w:abstractNumId w:val="78"/>
+    <w:abstractNumId w:val="79"/>
   </w:num>
   <w:num w:numId="108" w16cid:durableId="635257053">
-    <w:abstractNumId w:val="62"/>
+    <w:abstractNumId w:val="63"/>
   </w:num>
   <w:num w:numId="109" w16cid:durableId="914783205">
     <w:abstractNumId w:val="35"/>
   </w:num>
   <w:num w:numId="110" w16cid:durableId="979072649">
-    <w:abstractNumId w:val="76"/>
+    <w:abstractNumId w:val="77"/>
   </w:num>
   <w:num w:numId="111" w16cid:durableId="1377781939">
-    <w:abstractNumId w:val="48"/>
+    <w:abstractNumId w:val="49"/>
   </w:num>
   <w:num w:numId="112" w16cid:durableId="1148012846">
     <w:abstractNumId w:val="10"/>
   </w:num>
   <w:num w:numId="113" w16cid:durableId="2035840199">
-    <w:abstractNumId w:val="72"/>
+    <w:abstractNumId w:val="73"/>
   </w:num>
   <w:num w:numId="114" w16cid:durableId="860053450">
     <w:abstractNumId w:val="33"/>
+  </w:num>
+  <w:num w:numId="115" w16cid:durableId="1700930564">
+    <w:abstractNumId w:val="103"/>
+  </w:num>
+  <w:num w:numId="116" w16cid:durableId="362052156">
+    <w:abstractNumId w:val="43"/>
   </w:num>
 </w:numbering>
 </file>

</xml_diff>